<commit_message>
Added Surce Code Directory to report
</commit_message>
<xml_diff>
--- a/405 Project Report.docx
+++ b/405 Project Report.docx
@@ -5,24 +5,50 @@
     <w:p>
       <w:pPr>
         <w:jc w:val="right"/>
-      </w:pPr>
-      <w:r>
-        <w:t>Robert Burrus</w:t>
-      </w:r>
+        <w:rPr>
+          <w:color w:val="323232" w:themeColor="background1"/>
+        </w:rPr>
+      </w:pPr>
+      <w:r>
+        <w:rPr>
+          <w:color w:val="323232" w:themeColor="background1"/>
+        </w:rPr>
+        <w:t xml:space="preserve">Robert </w:t>
+      </w:r>
+      <w:proofErr w:type="spellStart"/>
+      <w:r>
+        <w:rPr>
+          <w:color w:val="323232" w:themeColor="background1"/>
+        </w:rPr>
+        <w:t>Burrus</w:t>
+      </w:r>
+      <w:proofErr w:type="spellEnd"/>
     </w:p>
     <w:p>
       <w:pPr>
         <w:jc w:val="right"/>
-      </w:pPr>
-      <w:r>
+        <w:rPr>
+          <w:color w:val="323232" w:themeColor="background1"/>
+        </w:rPr>
+      </w:pPr>
+      <w:r>
+        <w:rPr>
+          <w:color w:val="323232" w:themeColor="background1"/>
+        </w:rPr>
         <w:t>Alex Henry</w:t>
       </w:r>
     </w:p>
     <w:p>
       <w:pPr>
         <w:jc w:val="center"/>
-      </w:pPr>
-      <w:r>
+        <w:rPr>
+          <w:color w:val="323232" w:themeColor="background1"/>
+        </w:rPr>
+      </w:pPr>
+      <w:r>
+        <w:rPr>
+          <w:color w:val="323232" w:themeColor="background1"/>
+        </w:rPr>
         <w:t>CS405G Spring 2014 Project – Toys and Games</w:t>
       </w:r>
     </w:p>
@@ -30,11 +56,36 @@
       <w:pPr>
         <w:rPr>
           <w:b/>
+          <w:color w:val="323232" w:themeColor="background1"/>
         </w:rPr>
       </w:pPr>
       <w:r>
         <w:rPr>
           <w:b/>
+          <w:color w:val="323232" w:themeColor="background1"/>
+        </w:rPr>
+        <w:t>Source Code and digital copy: https://github.com/Databases-PHP/Databases_PHP</w:t>
+      </w:r>
+    </w:p>
+    <w:p>
+      <w:pPr>
+        <w:jc w:val="center"/>
+        <w:rPr>
+          <w:color w:val="323232" w:themeColor="background1"/>
+        </w:rPr>
+      </w:pPr>
+    </w:p>
+    <w:p>
+      <w:pPr>
+        <w:rPr>
+          <w:b/>
+          <w:color w:val="323232" w:themeColor="background1"/>
+        </w:rPr>
+      </w:pPr>
+      <w:r>
+        <w:rPr>
+          <w:b/>
+          <w:color w:val="323232" w:themeColor="background1"/>
         </w:rPr>
         <w:t>Part I – Finalized Database Design</w:t>
       </w:r>
@@ -43,24 +94,34 @@
       <w:pPr>
         <w:rPr>
           <w:b/>
+          <w:color w:val="323232" w:themeColor="background1"/>
         </w:rPr>
       </w:pPr>
       <w:r>
         <w:rPr>
           <w:b/>
+          <w:color w:val="323232" w:themeColor="background1"/>
         </w:rPr>
         <w:t>ER Diagram</w:t>
       </w:r>
-    </w:p>
-    <w:p>
+      <w:bookmarkStart w:id="0" w:name="_GoBack"/>
+      <w:bookmarkEnd w:id="0"/>
+    </w:p>
+    <w:p>
+      <w:pPr>
+        <w:rPr>
+          <w:color w:val="323232" w:themeColor="background1"/>
+        </w:rPr>
+      </w:pPr>
       <w:r>
         <w:rPr>
           <w:noProof/>
+          <w:color w:val="323232" w:themeColor="background1"/>
         </w:rPr>
         <mc:AlternateContent>
           <mc:Choice Requires="wps">
             <w:drawing>
-              <wp:anchor distT="0" distB="0" distL="114300" distR="114300" simplePos="0" relativeHeight="251689984" behindDoc="0" locked="0" layoutInCell="1" allowOverlap="1" wp14:anchorId="65818405" wp14:editId="34B290A7">
+              <wp:anchor distT="0" distB="0" distL="114300" distR="114300" simplePos="0" relativeHeight="251689984" behindDoc="0" locked="0" layoutInCell="1" allowOverlap="1" wp14:anchorId="5B860AFF" wp14:editId="4060CCC7">
                 <wp:simplePos x="0" y="0"/>
                 <wp:positionH relativeFrom="column">
                   <wp:posOffset>1209675</wp:posOffset>
@@ -131,14 +192,20 @@
       </w:r>
     </w:p>
     <w:p>
+      <w:pPr>
+        <w:rPr>
+          <w:color w:val="323232" w:themeColor="background1"/>
+        </w:rPr>
+      </w:pPr>
       <w:r>
         <w:rPr>
           <w:noProof/>
+          <w:color w:val="323232" w:themeColor="background1"/>
         </w:rPr>
         <mc:AlternateContent>
           <mc:Choice Requires="wps">
             <w:drawing>
-              <wp:anchor distT="45720" distB="45720" distL="114300" distR="114300" simplePos="0" relativeHeight="251687936" behindDoc="1" locked="0" layoutInCell="1" allowOverlap="1" wp14:anchorId="2A050C6A" wp14:editId="1EBA034B">
+              <wp:anchor distT="45720" distB="45720" distL="114300" distR="114300" simplePos="0" relativeHeight="251687936" behindDoc="1" locked="0" layoutInCell="1" allowOverlap="1" wp14:anchorId="07149B31" wp14:editId="3C92648B">
                 <wp:simplePos x="0" y="0"/>
                 <wp:positionH relativeFrom="column">
                   <wp:posOffset>19050</wp:posOffset>
@@ -185,12 +252,16 @@
                                 <w:u w:val="single"/>
                               </w:rPr>
                             </w:pPr>
+                            <w:proofErr w:type="spellStart"/>
+                            <w:proofErr w:type="gramStart"/>
                             <w:r>
                               <w:rPr>
                                 <w:u w:val="single"/>
                               </w:rPr>
                               <w:t>customerID</w:t>
                             </w:r>
+                            <w:proofErr w:type="spellEnd"/>
+                            <w:proofErr w:type="gramEnd"/>
                           </w:p>
                         </w:txbxContent>
                       </wps:txbx>
@@ -245,11 +316,12 @@
       <w:r>
         <w:rPr>
           <w:noProof/>
+          <w:color w:val="323232" w:themeColor="background1"/>
         </w:rPr>
         <mc:AlternateContent>
           <mc:Choice Requires="wps">
             <w:drawing>
-              <wp:anchor distT="0" distB="0" distL="114300" distR="114300" simplePos="0" relativeHeight="251685888" behindDoc="0" locked="0" layoutInCell="1" allowOverlap="1" wp14:anchorId="611D2458" wp14:editId="3608247A">
+              <wp:anchor distT="0" distB="0" distL="114300" distR="114300" simplePos="0" relativeHeight="251685888" behindDoc="0" locked="0" layoutInCell="1" allowOverlap="1" wp14:anchorId="330B84A4" wp14:editId="5BEC62C4">
                 <wp:simplePos x="0" y="0"/>
                 <wp:positionH relativeFrom="column">
                   <wp:posOffset>-257175</wp:posOffset>
@@ -320,14 +392,20 @@
       </w:r>
     </w:p>
     <w:p>
+      <w:pPr>
+        <w:rPr>
+          <w:color w:val="323232" w:themeColor="background1"/>
+        </w:rPr>
+      </w:pPr>
       <w:r>
         <w:rPr>
           <w:noProof/>
+          <w:color w:val="323232" w:themeColor="background1"/>
         </w:rPr>
         <mc:AlternateContent>
           <mc:Choice Requires="wps">
             <w:drawing>
-              <wp:anchor distT="45720" distB="45720" distL="114300" distR="114300" simplePos="0" relativeHeight="251692032" behindDoc="1" locked="0" layoutInCell="1" allowOverlap="1" wp14:anchorId="1860A1A6" wp14:editId="4E262E60">
+              <wp:anchor distT="45720" distB="45720" distL="114300" distR="114300" simplePos="0" relativeHeight="251692032" behindDoc="1" locked="0" layoutInCell="1" allowOverlap="1" wp14:anchorId="07A76D62" wp14:editId="3D1BFE7A">
                 <wp:simplePos x="0" y="0"/>
                 <wp:positionH relativeFrom="column">
                   <wp:posOffset>1466850</wp:posOffset>
@@ -369,9 +447,11 @@
                       <wps:txbx>
                         <w:txbxContent>
                           <w:p>
+                            <w:proofErr w:type="gramStart"/>
                             <w:r>
                               <w:t>password</w:t>
                             </w:r>
+                            <w:proofErr w:type="gramEnd"/>
                           </w:p>
                         </w:txbxContent>
                       </wps:txbx>
@@ -412,11 +492,12 @@
       <w:r>
         <w:rPr>
           <w:noProof/>
+          <w:color w:val="323232" w:themeColor="background1"/>
         </w:rPr>
         <mc:AlternateContent>
           <mc:Choice Requires="wps">
             <w:drawing>
-              <wp:anchor distT="0" distB="0" distL="114300" distR="114300" simplePos="0" relativeHeight="251713536" behindDoc="0" locked="0" layoutInCell="1" allowOverlap="1" wp14:anchorId="29CE073F" wp14:editId="5FF8C4B7">
+              <wp:anchor distT="0" distB="0" distL="114300" distR="114300" simplePos="0" relativeHeight="251713536" behindDoc="0" locked="0" layoutInCell="1" allowOverlap="1" wp14:anchorId="39A17914" wp14:editId="02AECE8F">
                 <wp:simplePos x="0" y="0"/>
                 <wp:positionH relativeFrom="column">
                   <wp:posOffset>542925</wp:posOffset>
@@ -479,14 +560,20 @@
       </w:r>
     </w:p>
     <w:p>
+      <w:pPr>
+        <w:rPr>
+          <w:color w:val="323232" w:themeColor="background1"/>
+        </w:rPr>
+      </w:pPr>
       <w:r>
         <w:rPr>
           <w:noProof/>
+          <w:color w:val="323232" w:themeColor="background1"/>
         </w:rPr>
         <mc:AlternateContent>
           <mc:Choice Requires="wps">
             <w:drawing>
-              <wp:anchor distT="0" distB="0" distL="114300" distR="114300" simplePos="0" relativeHeight="251723776" behindDoc="0" locked="0" layoutInCell="1" allowOverlap="1" wp14:anchorId="51F665AE" wp14:editId="74A7B713">
+              <wp:anchor distT="0" distB="0" distL="114300" distR="114300" simplePos="0" relativeHeight="251723776" behindDoc="0" locked="0" layoutInCell="1" allowOverlap="1" wp14:anchorId="2CA75257" wp14:editId="2A0E983E">
                 <wp:simplePos x="0" y="0"/>
                 <wp:positionH relativeFrom="column">
                   <wp:posOffset>1314450</wp:posOffset>
@@ -555,14 +642,20 @@
       </w:r>
     </w:p>
     <w:p>
+      <w:pPr>
+        <w:rPr>
+          <w:color w:val="323232" w:themeColor="background1"/>
+        </w:rPr>
+      </w:pPr>
       <w:r>
         <w:rPr>
           <w:noProof/>
+          <w:color w:val="323232" w:themeColor="background1"/>
         </w:rPr>
         <mc:AlternateContent>
           <mc:Choice Requires="wps">
             <w:drawing>
-              <wp:anchor distT="0" distB="0" distL="114300" distR="114300" simplePos="0" relativeHeight="251835392" behindDoc="0" locked="0" layoutInCell="1" allowOverlap="1">
+              <wp:anchor distT="0" distB="0" distL="114300" distR="114300" simplePos="0" relativeHeight="251835392" behindDoc="0" locked="0" layoutInCell="1" allowOverlap="1" wp14:anchorId="47910572" wp14:editId="218AB16B">
                 <wp:simplePos x="0" y="0"/>
                 <wp:positionH relativeFrom="column">
                   <wp:posOffset>5114925</wp:posOffset>
@@ -628,11 +721,12 @@
       <w:r>
         <w:rPr>
           <w:noProof/>
+          <w:color w:val="323232" w:themeColor="background1"/>
         </w:rPr>
         <mc:AlternateContent>
           <mc:Choice Requires="wps">
             <w:drawing>
-              <wp:anchor distT="0" distB="0" distL="114300" distR="114300" simplePos="0" relativeHeight="251834368" behindDoc="0" locked="0" layoutInCell="1" allowOverlap="1">
+              <wp:anchor distT="0" distB="0" distL="114300" distR="114300" simplePos="0" relativeHeight="251834368" behindDoc="0" locked="0" layoutInCell="1" allowOverlap="1" wp14:anchorId="06BE9690" wp14:editId="58A2BCB9">
                 <wp:simplePos x="0" y="0"/>
                 <wp:positionH relativeFrom="column">
                   <wp:posOffset>3905250</wp:posOffset>
@@ -694,11 +788,12 @@
       <w:r>
         <w:rPr>
           <w:noProof/>
+          <w:color w:val="323232" w:themeColor="background1"/>
         </w:rPr>
         <mc:AlternateContent>
           <mc:Choice Requires="wps">
             <w:drawing>
-              <wp:anchor distT="0" distB="0" distL="114300" distR="114300" simplePos="0" relativeHeight="251833344" behindDoc="0" locked="0" layoutInCell="1" allowOverlap="1">
+              <wp:anchor distT="0" distB="0" distL="114300" distR="114300" simplePos="0" relativeHeight="251833344" behindDoc="0" locked="0" layoutInCell="1" allowOverlap="1" wp14:anchorId="7E15EDB4" wp14:editId="2A4D0003">
                 <wp:simplePos x="0" y="0"/>
                 <wp:positionH relativeFrom="column">
                   <wp:posOffset>962025</wp:posOffset>
@@ -760,11 +855,12 @@
       <w:r>
         <w:rPr>
           <w:noProof/>
+          <w:color w:val="323232" w:themeColor="background1"/>
         </w:rPr>
         <mc:AlternateContent>
           <mc:Choice Requires="wps">
             <w:drawing>
-              <wp:anchor distT="0" distB="0" distL="114300" distR="114300" simplePos="0" relativeHeight="251824128" behindDoc="0" locked="0" layoutInCell="1" allowOverlap="1" wp14:anchorId="2371F631" wp14:editId="65FE86B9">
+              <wp:anchor distT="0" distB="0" distL="114300" distR="114300" simplePos="0" relativeHeight="251824128" behindDoc="0" locked="0" layoutInCell="1" allowOverlap="1" wp14:anchorId="7646A933" wp14:editId="0FD6102D">
                 <wp:simplePos x="0" y="0"/>
                 <wp:positionH relativeFrom="margin">
                   <wp:posOffset>-209550</wp:posOffset>
@@ -846,11 +942,12 @@
       <w:r>
         <w:rPr>
           <w:noProof/>
+          <w:color w:val="323232" w:themeColor="background1"/>
         </w:rPr>
         <mc:AlternateContent>
           <mc:Choice Requires="wps">
             <w:drawing>
-              <wp:anchor distT="45720" distB="45720" distL="114300" distR="114300" simplePos="0" relativeHeight="251830272" behindDoc="0" locked="0" layoutInCell="1" allowOverlap="1" wp14:anchorId="708347A3" wp14:editId="77602FA6">
+              <wp:anchor distT="45720" distB="45720" distL="114300" distR="114300" simplePos="0" relativeHeight="251830272" behindDoc="0" locked="0" layoutInCell="1" allowOverlap="1" wp14:anchorId="0631274E" wp14:editId="26BD9C73">
                 <wp:simplePos x="0" y="0"/>
                 <wp:positionH relativeFrom="margin">
                   <wp:posOffset>238125</wp:posOffset>
@@ -892,9 +989,11 @@
                       <wps:txbx>
                         <w:txbxContent>
                           <w:p>
+                            <w:proofErr w:type="spellStart"/>
                             <w:r>
                               <w:t>CustomerHasOrder</w:t>
                             </w:r>
+                            <w:proofErr w:type="spellEnd"/>
                           </w:p>
                         </w:txbxContent>
                       </wps:txbx>
@@ -936,11 +1035,12 @@
       <w:r>
         <w:rPr>
           <w:noProof/>
+          <w:color w:val="323232" w:themeColor="background1"/>
         </w:rPr>
         <mc:AlternateContent>
           <mc:Choice Requires="wps">
             <w:drawing>
-              <wp:anchor distT="0" distB="0" distL="114300" distR="114300" simplePos="0" relativeHeight="251832320" behindDoc="0" locked="0" layoutInCell="1" allowOverlap="1" wp14:anchorId="1D2F1296" wp14:editId="31E8D7BD">
+              <wp:anchor distT="0" distB="0" distL="114300" distR="114300" simplePos="0" relativeHeight="251832320" behindDoc="0" locked="0" layoutInCell="1" allowOverlap="1" wp14:anchorId="3658864A" wp14:editId="7D248A90">
                 <wp:simplePos x="0" y="0"/>
                 <wp:positionH relativeFrom="column">
                   <wp:posOffset>809625</wp:posOffset>
@@ -1010,11 +1110,12 @@
       <w:r>
         <w:rPr>
           <w:noProof/>
+          <w:color w:val="323232" w:themeColor="background1"/>
         </w:rPr>
         <mc:AlternateContent>
           <mc:Choice Requires="wps">
             <w:drawing>
-              <wp:anchor distT="0" distB="0" distL="114300" distR="114300" simplePos="0" relativeHeight="251809792" behindDoc="0" locked="0" layoutInCell="1" allowOverlap="1" wp14:anchorId="3601F99F" wp14:editId="04D2072E">
+              <wp:anchor distT="0" distB="0" distL="114300" distR="114300" simplePos="0" relativeHeight="251809792" behindDoc="0" locked="0" layoutInCell="1" allowOverlap="1" wp14:anchorId="49CD7C9D" wp14:editId="6B32769D">
                 <wp:simplePos x="0" y="0"/>
                 <wp:positionH relativeFrom="column">
                   <wp:posOffset>-209550</wp:posOffset>
@@ -1084,11 +1185,12 @@
       <w:r>
         <w:rPr>
           <w:noProof/>
+          <w:color w:val="323232" w:themeColor="background1"/>
         </w:rPr>
         <mc:AlternateContent>
           <mc:Choice Requires="wps">
             <w:drawing>
-              <wp:anchor distT="45720" distB="45720" distL="114300" distR="114300" simplePos="0" relativeHeight="251712512" behindDoc="0" locked="0" layoutInCell="1" allowOverlap="1" wp14:anchorId="086A2EF4" wp14:editId="6C9805CE">
+              <wp:anchor distT="45720" distB="45720" distL="114300" distR="114300" simplePos="0" relativeHeight="251712512" behindDoc="0" locked="0" layoutInCell="1" allowOverlap="1" wp14:anchorId="57FAAF8B" wp14:editId="472D3A38">
                 <wp:simplePos x="0" y="0"/>
                 <wp:positionH relativeFrom="column">
                   <wp:posOffset>2895600</wp:posOffset>
@@ -1130,9 +1232,13 @@
                       <wps:txbx>
                         <w:txbxContent>
                           <w:p>
+                            <w:proofErr w:type="spellStart"/>
+                            <w:proofErr w:type="gramStart"/>
                             <w:r>
                               <w:t>itemQuantity</w:t>
                             </w:r>
+                            <w:proofErr w:type="spellEnd"/>
+                            <w:proofErr w:type="gramEnd"/>
                           </w:p>
                         </w:txbxContent>
                       </wps:txbx>
@@ -1176,11 +1282,12 @@
       <w:r>
         <w:rPr>
           <w:noProof/>
+          <w:color w:val="323232" w:themeColor="background1"/>
         </w:rPr>
         <mc:AlternateContent>
           <mc:Choice Requires="wps">
             <w:drawing>
-              <wp:anchor distT="0" distB="0" distL="114300" distR="114300" simplePos="0" relativeHeight="251727872" behindDoc="0" locked="0" layoutInCell="1" allowOverlap="1" wp14:anchorId="1F238E66" wp14:editId="321A9B86">
+              <wp:anchor distT="0" distB="0" distL="114300" distR="114300" simplePos="0" relativeHeight="251727872" behindDoc="0" locked="0" layoutInCell="1" allowOverlap="1" wp14:anchorId="22A20BC9" wp14:editId="3DAAEF04">
                 <wp:simplePos x="0" y="0"/>
                 <wp:positionH relativeFrom="column">
                   <wp:posOffset>4000500</wp:posOffset>
@@ -1250,11 +1357,12 @@
       <w:r>
         <w:rPr>
           <w:noProof/>
+          <w:color w:val="323232" w:themeColor="background1"/>
         </w:rPr>
         <mc:AlternateContent>
           <mc:Choice Requires="wps">
             <w:drawing>
-              <wp:anchor distT="0" distB="0" distL="114300" distR="114300" simplePos="0" relativeHeight="251708416" behindDoc="0" locked="0" layoutInCell="1" allowOverlap="1" wp14:anchorId="41CD2D8F" wp14:editId="7759A488">
+              <wp:anchor distT="0" distB="0" distL="114300" distR="114300" simplePos="0" relativeHeight="251708416" behindDoc="0" locked="0" layoutInCell="1" allowOverlap="1" wp14:anchorId="5EBDC582" wp14:editId="314EFAF9">
                 <wp:simplePos x="0" y="0"/>
                 <wp:positionH relativeFrom="column">
                   <wp:posOffset>2676525</wp:posOffset>
@@ -1326,11 +1434,12 @@
       <w:r>
         <w:rPr>
           <w:noProof/>
+          <w:color w:val="323232" w:themeColor="background1"/>
         </w:rPr>
         <mc:AlternateContent>
           <mc:Choice Requires="wps">
             <w:drawing>
-              <wp:anchor distT="0" distB="0" distL="114300" distR="114300" simplePos="0" relativeHeight="251725824" behindDoc="0" locked="0" layoutInCell="1" allowOverlap="1" wp14:anchorId="472E6226" wp14:editId="597830BB">
+              <wp:anchor distT="0" distB="0" distL="114300" distR="114300" simplePos="0" relativeHeight="251725824" behindDoc="0" locked="0" layoutInCell="1" allowOverlap="1" wp14:anchorId="770E24B7" wp14:editId="74A36A80">
                 <wp:simplePos x="0" y="0"/>
                 <wp:positionH relativeFrom="column">
                   <wp:posOffset>1752600</wp:posOffset>
@@ -1400,11 +1509,12 @@
       <w:r>
         <w:rPr>
           <w:noProof/>
+          <w:color w:val="323232" w:themeColor="background1"/>
         </w:rPr>
         <mc:AlternateContent>
           <mc:Choice Requires="wps">
             <w:drawing>
-              <wp:anchor distT="45720" distB="45720" distL="114300" distR="114300" simplePos="0" relativeHeight="251789312" behindDoc="0" locked="0" layoutInCell="1" allowOverlap="1" wp14:anchorId="12927189" wp14:editId="171A3E5C">
+              <wp:anchor distT="45720" distB="45720" distL="114300" distR="114300" simplePos="0" relativeHeight="251789312" behindDoc="0" locked="0" layoutInCell="1" allowOverlap="1" wp14:anchorId="3F907B71" wp14:editId="24DC6649">
                 <wp:simplePos x="0" y="0"/>
                 <wp:positionH relativeFrom="column">
                   <wp:posOffset>-742950</wp:posOffset>
@@ -1451,12 +1561,16 @@
                                 <w:u w:val="single"/>
                               </w:rPr>
                             </w:pPr>
+                            <w:proofErr w:type="spellStart"/>
+                            <w:proofErr w:type="gramStart"/>
                             <w:r>
                               <w:rPr>
                                 <w:u w:val="single"/>
                               </w:rPr>
                               <w:t>orderID</w:t>
                             </w:r>
+                            <w:proofErr w:type="spellEnd"/>
+                            <w:proofErr w:type="gramEnd"/>
                           </w:p>
                         </w:txbxContent>
                       </wps:txbx>
@@ -1508,11 +1622,12 @@
       <w:r>
         <w:rPr>
           <w:noProof/>
+          <w:color w:val="323232" w:themeColor="background1"/>
         </w:rPr>
         <mc:AlternateContent>
           <mc:Choice Requires="wps">
             <w:drawing>
-              <wp:anchor distT="0" distB="0" distL="114300" distR="114300" simplePos="0" relativeHeight="251774976" behindDoc="0" locked="0" layoutInCell="1" allowOverlap="1" wp14:anchorId="6ED14F2D" wp14:editId="6ED76B8E">
+              <wp:anchor distT="0" distB="0" distL="114300" distR="114300" simplePos="0" relativeHeight="251774976" behindDoc="0" locked="0" layoutInCell="1" allowOverlap="1" wp14:anchorId="37EACE96" wp14:editId="46041367">
                 <wp:simplePos x="0" y="0"/>
                 <wp:positionH relativeFrom="margin">
                   <wp:posOffset>-847725</wp:posOffset>
@@ -1588,11 +1703,12 @@
       <w:r>
         <w:rPr>
           <w:noProof/>
+          <w:color w:val="323232" w:themeColor="background1"/>
         </w:rPr>
         <mc:AlternateContent>
           <mc:Choice Requires="wps">
             <w:drawing>
-              <wp:anchor distT="45720" distB="45720" distL="114300" distR="114300" simplePos="0" relativeHeight="251783168" behindDoc="0" locked="0" layoutInCell="1" allowOverlap="1" wp14:anchorId="58BA8452" wp14:editId="067326D8">
+              <wp:anchor distT="45720" distB="45720" distL="114300" distR="114300" simplePos="0" relativeHeight="251783168" behindDoc="0" locked="0" layoutInCell="1" allowOverlap="1" wp14:anchorId="77A1A22D" wp14:editId="0ED79854">
                 <wp:simplePos x="0" y="0"/>
                 <wp:positionH relativeFrom="column">
                   <wp:posOffset>2476500</wp:posOffset>
@@ -1634,9 +1750,11 @@
                       <wps:txbx>
                         <w:txbxContent>
                           <w:p>
+                            <w:proofErr w:type="gramStart"/>
                             <w:r>
                               <w:t>quantity</w:t>
                             </w:r>
+                            <w:proofErr w:type="gramEnd"/>
                           </w:p>
                         </w:txbxContent>
                       </wps:txbx>
@@ -1678,11 +1796,12 @@
       <w:r>
         <w:rPr>
           <w:noProof/>
+          <w:color w:val="323232" w:themeColor="background1"/>
         </w:rPr>
         <mc:AlternateContent>
           <mc:Choice Requires="wps">
             <w:drawing>
-              <wp:anchor distT="0" distB="0" distL="114300" distR="114300" simplePos="0" relativeHeight="251795456" behindDoc="0" locked="0" layoutInCell="1" allowOverlap="1" wp14:anchorId="0AA5D2E9" wp14:editId="1698EF17">
+              <wp:anchor distT="0" distB="0" distL="114300" distR="114300" simplePos="0" relativeHeight="251795456" behindDoc="0" locked="0" layoutInCell="1" allowOverlap="1" wp14:anchorId="701B2EE8" wp14:editId="5DE36DE5">
                 <wp:simplePos x="0" y="0"/>
                 <wp:positionH relativeFrom="column">
                   <wp:posOffset>3009900</wp:posOffset>
@@ -1752,11 +1871,12 @@
       <w:r>
         <w:rPr>
           <w:noProof/>
+          <w:color w:val="323232" w:themeColor="background1"/>
         </w:rPr>
         <mc:AlternateContent>
           <mc:Choice Requires="wps">
             <w:drawing>
-              <wp:anchor distT="0" distB="0" distL="114300" distR="114300" simplePos="0" relativeHeight="251779072" behindDoc="0" locked="0" layoutInCell="1" allowOverlap="1" wp14:anchorId="041912E9" wp14:editId="50F7280B">
+              <wp:anchor distT="0" distB="0" distL="114300" distR="114300" simplePos="0" relativeHeight="251779072" behindDoc="0" locked="0" layoutInCell="1" allowOverlap="1" wp14:anchorId="6F2EA678" wp14:editId="6BB547FF">
                 <wp:simplePos x="0" y="0"/>
                 <wp:positionH relativeFrom="margin">
                   <wp:posOffset>2362200</wp:posOffset>
@@ -1832,11 +1952,12 @@
       <w:r>
         <w:rPr>
           <w:noProof/>
+          <w:color w:val="323232" w:themeColor="background1"/>
         </w:rPr>
         <mc:AlternateContent>
           <mc:Choice Requires="wps">
             <w:drawing>
-              <wp:anchor distT="0" distB="0" distL="114300" distR="114300" simplePos="0" relativeHeight="251736064" behindDoc="0" locked="0" layoutInCell="1" allowOverlap="1" wp14:anchorId="70955CE8" wp14:editId="2D1A2A44">
+              <wp:anchor distT="0" distB="0" distL="114300" distR="114300" simplePos="0" relativeHeight="251736064" behindDoc="0" locked="0" layoutInCell="1" allowOverlap="1" wp14:anchorId="73440C9D" wp14:editId="14A4D17C">
                 <wp:simplePos x="0" y="0"/>
                 <wp:positionH relativeFrom="column">
                   <wp:posOffset>1343025</wp:posOffset>
@@ -1906,11 +2027,12 @@
       <w:r>
         <w:rPr>
           <w:noProof/>
+          <w:color w:val="323232" w:themeColor="background1"/>
         </w:rPr>
         <mc:AlternateContent>
           <mc:Choice Requires="wps">
             <w:drawing>
-              <wp:anchor distT="45720" distB="45720" distL="114300" distR="114300" simplePos="0" relativeHeight="251673600" behindDoc="0" locked="0" layoutInCell="1" allowOverlap="1" wp14:anchorId="0499EC02" wp14:editId="1FFFB1B7">
+              <wp:anchor distT="45720" distB="45720" distL="114300" distR="114300" simplePos="0" relativeHeight="251673600" behindDoc="0" locked="0" layoutInCell="1" allowOverlap="1" wp14:anchorId="74309C86" wp14:editId="07F1BE43">
                 <wp:simplePos x="0" y="0"/>
                 <wp:positionH relativeFrom="column">
                   <wp:posOffset>209550</wp:posOffset>
@@ -1952,9 +2074,11 @@
                       <wps:txbx>
                         <w:txbxContent>
                           <w:p>
+                            <w:proofErr w:type="spellStart"/>
                             <w:r>
                               <w:t>CustomerOrder</w:t>
                             </w:r>
+                            <w:proofErr w:type="spellEnd"/>
                           </w:p>
                         </w:txbxContent>
                       </wps:txbx>
@@ -1996,11 +2120,12 @@
       <w:r>
         <w:rPr>
           <w:noProof/>
+          <w:color w:val="323232" w:themeColor="background1"/>
         </w:rPr>
         <mc:AlternateContent>
           <mc:Choice Requires="wps">
             <w:drawing>
-              <wp:anchor distT="0" distB="0" distL="114300" distR="114300" simplePos="0" relativeHeight="251663360" behindDoc="0" locked="0" layoutInCell="1" allowOverlap="1" wp14:anchorId="2F517AAB" wp14:editId="63DBCD02">
+              <wp:anchor distT="0" distB="0" distL="114300" distR="114300" simplePos="0" relativeHeight="251663360" behindDoc="0" locked="0" layoutInCell="1" allowOverlap="1" wp14:anchorId="4D095E25" wp14:editId="7B6D98EA">
                 <wp:simplePos x="0" y="0"/>
                 <wp:positionH relativeFrom="margin">
                   <wp:posOffset>104775</wp:posOffset>
@@ -2072,11 +2197,12 @@
       <w:r>
         <w:rPr>
           <w:noProof/>
+          <w:color w:val="323232" w:themeColor="background1"/>
         </w:rPr>
         <mc:AlternateContent>
           <mc:Choice Requires="wps">
             <w:drawing>
-              <wp:anchor distT="0" distB="0" distL="114300" distR="114300" simplePos="0" relativeHeight="251813888" behindDoc="0" locked="0" layoutInCell="1" allowOverlap="1" wp14:anchorId="0254AC3C" wp14:editId="0560197F">
+              <wp:anchor distT="0" distB="0" distL="114300" distR="114300" simplePos="0" relativeHeight="251813888" behindDoc="0" locked="0" layoutInCell="1" allowOverlap="1" wp14:anchorId="57725881" wp14:editId="58BA38E9">
                 <wp:simplePos x="0" y="0"/>
                 <wp:positionH relativeFrom="column">
                   <wp:posOffset>371475</wp:posOffset>
@@ -2146,11 +2272,12 @@
       <w:r>
         <w:rPr>
           <w:noProof/>
+          <w:color w:val="323232" w:themeColor="background1"/>
         </w:rPr>
         <mc:AlternateContent>
           <mc:Choice Requires="wps">
             <w:drawing>
-              <wp:anchor distT="0" distB="0" distL="114300" distR="114300" simplePos="0" relativeHeight="251811840" behindDoc="0" locked="0" layoutInCell="1" allowOverlap="1" wp14:anchorId="52BECA3F" wp14:editId="7C61AAB1">
+              <wp:anchor distT="0" distB="0" distL="114300" distR="114300" simplePos="0" relativeHeight="251811840" behindDoc="0" locked="0" layoutInCell="1" allowOverlap="1" wp14:anchorId="7FB257A1" wp14:editId="77D8BE63">
                 <wp:simplePos x="0" y="0"/>
                 <wp:positionH relativeFrom="column">
                   <wp:posOffset>876300</wp:posOffset>
@@ -2220,11 +2347,12 @@
       <w:r>
         <w:rPr>
           <w:noProof/>
+          <w:color w:val="323232" w:themeColor="background1"/>
         </w:rPr>
         <mc:AlternateContent>
           <mc:Choice Requires="wps">
             <w:drawing>
-              <wp:anchor distT="0" distB="0" distL="114300" distR="114300" simplePos="0" relativeHeight="251803648" behindDoc="0" locked="0" layoutInCell="1" allowOverlap="1" wp14:anchorId="49DE34B9" wp14:editId="6C9970C0">
+              <wp:anchor distT="0" distB="0" distL="114300" distR="114300" simplePos="0" relativeHeight="251803648" behindDoc="0" locked="0" layoutInCell="1" allowOverlap="1" wp14:anchorId="718A5BDA" wp14:editId="63F2BF1E">
                 <wp:simplePos x="0" y="0"/>
                 <wp:positionH relativeFrom="margin">
                   <wp:posOffset>647700</wp:posOffset>
@@ -2300,11 +2428,12 @@
       <w:r>
         <w:rPr>
           <w:noProof/>
+          <w:color w:val="323232" w:themeColor="background1"/>
         </w:rPr>
         <mc:AlternateContent>
           <mc:Choice Requires="wps">
             <w:drawing>
-              <wp:anchor distT="45720" distB="45720" distL="114300" distR="114300" simplePos="0" relativeHeight="251822080" behindDoc="0" locked="0" layoutInCell="1" allowOverlap="1" wp14:anchorId="558763E5" wp14:editId="461022A1">
+              <wp:anchor distT="45720" distB="45720" distL="114300" distR="114300" simplePos="0" relativeHeight="251822080" behindDoc="0" locked="0" layoutInCell="1" allowOverlap="1" wp14:anchorId="1A70E65E" wp14:editId="7842670F">
                 <wp:simplePos x="0" y="0"/>
                 <wp:positionH relativeFrom="column">
                   <wp:posOffset>751840</wp:posOffset>
@@ -2346,9 +2475,13 @@
                       <wps:txbx>
                         <w:txbxContent>
                           <w:p>
+                            <w:proofErr w:type="spellStart"/>
+                            <w:proofErr w:type="gramStart"/>
                             <w:r>
                               <w:t>orderStatus</w:t>
                             </w:r>
+                            <w:proofErr w:type="spellEnd"/>
+                            <w:proofErr w:type="gramEnd"/>
                           </w:p>
                         </w:txbxContent>
                       </wps:txbx>
@@ -2392,11 +2525,12 @@
       <w:r>
         <w:rPr>
           <w:noProof/>
+          <w:color w:val="323232" w:themeColor="background1"/>
         </w:rPr>
         <mc:AlternateContent>
           <mc:Choice Requires="wps">
             <w:drawing>
-              <wp:anchor distT="45720" distB="45720" distL="114300" distR="114300" simplePos="0" relativeHeight="251820032" behindDoc="0" locked="0" layoutInCell="1" allowOverlap="1" wp14:anchorId="740D5D8A" wp14:editId="3FCA7C48">
+              <wp:anchor distT="45720" distB="45720" distL="114300" distR="114300" simplePos="0" relativeHeight="251820032" behindDoc="0" locked="0" layoutInCell="1" allowOverlap="1" wp14:anchorId="7BF71E9F" wp14:editId="525EC115">
                 <wp:simplePos x="0" y="0"/>
                 <wp:positionH relativeFrom="column">
                   <wp:posOffset>151765</wp:posOffset>
@@ -2438,9 +2572,11 @@
                       <wps:txbx>
                         <w:txbxContent>
                           <w:p>
+                            <w:proofErr w:type="gramStart"/>
                             <w:r>
                               <w:t>timestamp</w:t>
                             </w:r>
+                            <w:proofErr w:type="gramEnd"/>
                           </w:p>
                         </w:txbxContent>
                       </wps:txbx>
@@ -2482,11 +2618,12 @@
       <w:r>
         <w:rPr>
           <w:noProof/>
+          <w:color w:val="323232" w:themeColor="background1"/>
         </w:rPr>
         <mc:AlternateContent>
           <mc:Choice Requires="wps">
             <w:drawing>
-              <wp:anchor distT="0" distB="0" distL="114300" distR="114300" simplePos="0" relativeHeight="251805696" behindDoc="0" locked="0" layoutInCell="1" allowOverlap="1" wp14:anchorId="560EA774" wp14:editId="0B3AEA0E">
+              <wp:anchor distT="0" distB="0" distL="114300" distR="114300" simplePos="0" relativeHeight="251805696" behindDoc="0" locked="0" layoutInCell="1" allowOverlap="1" wp14:anchorId="6FEFF629" wp14:editId="63C36C77">
                 <wp:simplePos x="0" y="0"/>
                 <wp:positionH relativeFrom="margin">
                   <wp:posOffset>-10160</wp:posOffset>
@@ -2562,11 +2699,12 @@
       <w:r>
         <w:rPr>
           <w:noProof/>
+          <w:color w:val="323232" w:themeColor="background1"/>
         </w:rPr>
         <mc:AlternateContent>
           <mc:Choice Requires="wps">
             <w:drawing>
-              <wp:anchor distT="0" distB="0" distL="114300" distR="114300" simplePos="0" relativeHeight="251801600" behindDoc="0" locked="0" layoutInCell="1" allowOverlap="1" wp14:anchorId="6E31D78D" wp14:editId="09272C78">
+              <wp:anchor distT="0" distB="0" distL="114300" distR="114300" simplePos="0" relativeHeight="251801600" behindDoc="0" locked="0" layoutInCell="1" allowOverlap="1" wp14:anchorId="37B8E565" wp14:editId="4B451FBE">
                 <wp:simplePos x="0" y="0"/>
                 <wp:positionH relativeFrom="column">
                   <wp:posOffset>1600200</wp:posOffset>
@@ -2636,11 +2774,12 @@
       <w:r>
         <w:rPr>
           <w:noProof/>
+          <w:color w:val="323232" w:themeColor="background1"/>
         </w:rPr>
         <mc:AlternateContent>
           <mc:Choice Requires="wps">
             <w:drawing>
-              <wp:anchor distT="0" distB="0" distL="114300" distR="114300" simplePos="0" relativeHeight="251799552" behindDoc="0" locked="0" layoutInCell="1" allowOverlap="1" wp14:anchorId="3EE1AEF7" wp14:editId="73021C7C">
+              <wp:anchor distT="0" distB="0" distL="114300" distR="114300" simplePos="0" relativeHeight="251799552" behindDoc="0" locked="0" layoutInCell="1" allowOverlap="1" wp14:anchorId="5F9E98C5" wp14:editId="6257B9F2">
                 <wp:simplePos x="0" y="0"/>
                 <wp:positionH relativeFrom="column">
                   <wp:posOffset>1247774</wp:posOffset>
@@ -2710,11 +2849,12 @@
       <w:r>
         <w:rPr>
           <w:noProof/>
+          <w:color w:val="323232" w:themeColor="background1"/>
         </w:rPr>
         <mc:AlternateContent>
           <mc:Choice Requires="wps">
             <w:drawing>
-              <wp:anchor distT="0" distB="0" distL="114300" distR="114300" simplePos="0" relativeHeight="251797504" behindDoc="0" locked="0" layoutInCell="1" allowOverlap="1" wp14:anchorId="330BAA52" wp14:editId="6191ED92">
+              <wp:anchor distT="0" distB="0" distL="114300" distR="114300" simplePos="0" relativeHeight="251797504" behindDoc="0" locked="0" layoutInCell="1" allowOverlap="1" wp14:anchorId="4AC6E520" wp14:editId="4B50DE1B">
                 <wp:simplePos x="0" y="0"/>
                 <wp:positionH relativeFrom="column">
                   <wp:posOffset>1609724</wp:posOffset>
@@ -2784,11 +2924,12 @@
       <w:r>
         <w:rPr>
           <w:noProof/>
+          <w:color w:val="323232" w:themeColor="background1"/>
         </w:rPr>
         <mc:AlternateContent>
           <mc:Choice Requires="wps">
             <w:drawing>
-              <wp:anchor distT="0" distB="0" distL="114300" distR="114300" simplePos="0" relativeHeight="251766784" behindDoc="0" locked="0" layoutInCell="1" allowOverlap="1" wp14:anchorId="3653D574" wp14:editId="49308DB2">
+              <wp:anchor distT="0" distB="0" distL="114300" distR="114300" simplePos="0" relativeHeight="251766784" behindDoc="0" locked="0" layoutInCell="1" allowOverlap="1" wp14:anchorId="6C79FC27" wp14:editId="1ECB58AF">
                 <wp:simplePos x="0" y="0"/>
                 <wp:positionH relativeFrom="margin">
                   <wp:posOffset>628650</wp:posOffset>
@@ -2861,11 +3002,12 @@
       <w:r>
         <w:rPr>
           <w:noProof/>
+          <w:color w:val="323232" w:themeColor="background1"/>
         </w:rPr>
         <mc:AlternateContent>
           <mc:Choice Requires="wps">
             <w:drawing>
-              <wp:anchor distT="45720" distB="45720" distL="114300" distR="114300" simplePos="0" relativeHeight="251768832" behindDoc="0" locked="0" layoutInCell="1" allowOverlap="1" wp14:anchorId="66B8B53C" wp14:editId="570DBB40">
+              <wp:anchor distT="45720" distB="45720" distL="114300" distR="114300" simplePos="0" relativeHeight="251768832" behindDoc="0" locked="0" layoutInCell="1" allowOverlap="1" wp14:anchorId="36724BA3" wp14:editId="59CC8AD9">
                 <wp:simplePos x="0" y="0"/>
                 <wp:positionH relativeFrom="column">
                   <wp:posOffset>962025</wp:posOffset>
@@ -2907,9 +3049,13 @@
                       <wps:txbx>
                         <w:txbxContent>
                           <w:p>
+                            <w:proofErr w:type="spellStart"/>
+                            <w:proofErr w:type="gramStart"/>
                             <w:r>
                               <w:t>isManager</w:t>
                             </w:r>
+                            <w:proofErr w:type="spellEnd"/>
+                            <w:proofErr w:type="gramEnd"/>
                           </w:p>
                         </w:txbxContent>
                       </wps:txbx>
@@ -2953,11 +3099,12 @@
       <w:r>
         <w:rPr>
           <w:noProof/>
+          <w:color w:val="323232" w:themeColor="background1"/>
         </w:rPr>
         <mc:AlternateContent>
           <mc:Choice Requires="wps">
             <w:drawing>
-              <wp:anchor distT="45720" distB="45720" distL="114300" distR="114300" simplePos="0" relativeHeight="251770880" behindDoc="0" locked="0" layoutInCell="1" allowOverlap="1" wp14:anchorId="44D57B23" wp14:editId="4CE1D557">
+              <wp:anchor distT="45720" distB="45720" distL="114300" distR="114300" simplePos="0" relativeHeight="251770880" behindDoc="0" locked="0" layoutInCell="1" allowOverlap="1" wp14:anchorId="7B3339BD" wp14:editId="773B11FA">
                 <wp:simplePos x="0" y="0"/>
                 <wp:positionH relativeFrom="column">
                   <wp:posOffset>2371725</wp:posOffset>
@@ -2999,9 +3146,11 @@
                       <wps:txbx>
                         <w:txbxContent>
                           <w:p>
+                            <w:proofErr w:type="gramStart"/>
                             <w:r>
                               <w:t>password</w:t>
                             </w:r>
+                            <w:proofErr w:type="gramEnd"/>
                           </w:p>
                         </w:txbxContent>
                       </wps:txbx>
@@ -3043,11 +3192,12 @@
       <w:r>
         <w:rPr>
           <w:noProof/>
+          <w:color w:val="323232" w:themeColor="background1"/>
         </w:rPr>
         <mc:AlternateContent>
           <mc:Choice Requires="wps">
             <w:drawing>
-              <wp:anchor distT="45720" distB="45720" distL="114300" distR="114300" simplePos="0" relativeHeight="251772928" behindDoc="0" locked="0" layoutInCell="1" allowOverlap="1" wp14:anchorId="0EC24C77" wp14:editId="4EFC2D3F">
+              <wp:anchor distT="45720" distB="45720" distL="114300" distR="114300" simplePos="0" relativeHeight="251772928" behindDoc="0" locked="0" layoutInCell="1" allowOverlap="1" wp14:anchorId="4D80423C" wp14:editId="4C79CFEA">
                 <wp:simplePos x="0" y="0"/>
                 <wp:positionH relativeFrom="column">
                   <wp:posOffset>2562225</wp:posOffset>
@@ -3094,12 +3244,16 @@
                                 <w:u w:val="single"/>
                               </w:rPr>
                             </w:pPr>
+                            <w:proofErr w:type="spellStart"/>
+                            <w:proofErr w:type="gramStart"/>
                             <w:r>
                               <w:rPr>
                                 <w:u w:val="single"/>
                               </w:rPr>
                               <w:t>staffID</w:t>
                             </w:r>
+                            <w:proofErr w:type="spellEnd"/>
+                            <w:proofErr w:type="gramEnd"/>
                           </w:p>
                         </w:txbxContent>
                       </wps:txbx>
@@ -3151,11 +3305,12 @@
       <w:r>
         <w:rPr>
           <w:noProof/>
+          <w:color w:val="323232" w:themeColor="background1"/>
         </w:rPr>
         <mc:AlternateContent>
           <mc:Choice Requires="wps">
             <w:drawing>
-              <wp:anchor distT="0" distB="0" distL="114300" distR="114300" simplePos="0" relativeHeight="251762688" behindDoc="0" locked="0" layoutInCell="1" allowOverlap="1" wp14:anchorId="3B60B6AF" wp14:editId="084D2787">
+              <wp:anchor distT="0" distB="0" distL="114300" distR="114300" simplePos="0" relativeHeight="251762688" behindDoc="0" locked="0" layoutInCell="1" allowOverlap="1" wp14:anchorId="0088F960" wp14:editId="21D37746">
                 <wp:simplePos x="0" y="0"/>
                 <wp:positionH relativeFrom="margin">
                   <wp:align>center</wp:align>
@@ -3228,11 +3383,12 @@
       <w:r>
         <w:rPr>
           <w:noProof/>
+          <w:color w:val="323232" w:themeColor="background1"/>
         </w:rPr>
         <mc:AlternateContent>
           <mc:Choice Requires="wps">
             <w:drawing>
-              <wp:anchor distT="0" distB="0" distL="114300" distR="114300" simplePos="0" relativeHeight="251764736" behindDoc="0" locked="0" layoutInCell="1" allowOverlap="1" wp14:anchorId="12F21241" wp14:editId="6BB30188">
+              <wp:anchor distT="0" distB="0" distL="114300" distR="114300" simplePos="0" relativeHeight="251764736" behindDoc="0" locked="0" layoutInCell="1" allowOverlap="1" wp14:anchorId="5B3D9957" wp14:editId="65308A33">
                 <wp:simplePos x="0" y="0"/>
                 <wp:positionH relativeFrom="column">
                   <wp:posOffset>2124075</wp:posOffset>
@@ -3304,11 +3460,12 @@
       <w:r>
         <w:rPr>
           <w:noProof/>
+          <w:color w:val="323232" w:themeColor="background1"/>
         </w:rPr>
         <mc:AlternateContent>
           <mc:Choice Requires="wps">
             <w:drawing>
-              <wp:anchor distT="45720" distB="45720" distL="114300" distR="114300" simplePos="0" relativeHeight="251669504" behindDoc="0" locked="0" layoutInCell="1" allowOverlap="1" wp14:anchorId="4D4EA7E8" wp14:editId="5D8C3F87">
+              <wp:anchor distT="45720" distB="45720" distL="114300" distR="114300" simplePos="0" relativeHeight="251669504" behindDoc="0" locked="0" layoutInCell="1" allowOverlap="1" wp14:anchorId="5783E438" wp14:editId="79D71F5E">
                 <wp:simplePos x="0" y="0"/>
                 <wp:positionH relativeFrom="column">
                   <wp:posOffset>695325</wp:posOffset>
@@ -3392,11 +3549,12 @@
       <w:r>
         <w:rPr>
           <w:noProof/>
+          <w:color w:val="323232" w:themeColor="background1"/>
         </w:rPr>
         <mc:AlternateContent>
           <mc:Choice Requires="wps">
             <w:drawing>
-              <wp:anchor distT="0" distB="0" distL="114300" distR="114300" simplePos="0" relativeHeight="251661312" behindDoc="0" locked="0" layoutInCell="1" allowOverlap="1" wp14:anchorId="686E0C7C" wp14:editId="60E1E735">
+              <wp:anchor distT="0" distB="0" distL="114300" distR="114300" simplePos="0" relativeHeight="251661312" behindDoc="0" locked="0" layoutInCell="1" allowOverlap="1" wp14:anchorId="149853B0" wp14:editId="32CF31F3">
                 <wp:simplePos x="0" y="0"/>
                 <wp:positionH relativeFrom="column">
                   <wp:posOffset>381000</wp:posOffset>
@@ -3466,11 +3624,12 @@
       <w:r>
         <w:rPr>
           <w:noProof/>
+          <w:color w:val="323232" w:themeColor="background1"/>
         </w:rPr>
         <mc:AlternateContent>
           <mc:Choice Requires="wps">
             <w:drawing>
-              <wp:anchor distT="45720" distB="45720" distL="114300" distR="114300" simplePos="0" relativeHeight="251758592" behindDoc="0" locked="0" layoutInCell="1" allowOverlap="1" wp14:anchorId="556FC740" wp14:editId="3C3BCAC7">
+              <wp:anchor distT="45720" distB="45720" distL="114300" distR="114300" simplePos="0" relativeHeight="251758592" behindDoc="0" locked="0" layoutInCell="1" allowOverlap="1" wp14:anchorId="0144948B" wp14:editId="3F0358B6">
                 <wp:simplePos x="0" y="0"/>
                 <wp:positionH relativeFrom="column">
                   <wp:posOffset>5495925</wp:posOffset>
@@ -3512,9 +3671,11 @@
                       <wps:txbx>
                         <w:txbxContent>
                           <w:p>
+                            <w:proofErr w:type="gramStart"/>
                             <w:r>
                               <w:t>name</w:t>
                             </w:r>
+                            <w:proofErr w:type="gramEnd"/>
                           </w:p>
                         </w:txbxContent>
                       </wps:txbx>
@@ -3556,11 +3717,12 @@
       <w:r>
         <w:rPr>
           <w:noProof/>
+          <w:color w:val="323232" w:themeColor="background1"/>
         </w:rPr>
         <mc:AlternateContent>
           <mc:Choice Requires="wps">
             <w:drawing>
-              <wp:anchor distT="0" distB="0" distL="114300" distR="114300" simplePos="0" relativeHeight="251740160" behindDoc="0" locked="0" layoutInCell="1" allowOverlap="1" wp14:anchorId="5CDEF6AE" wp14:editId="70AA4880">
+              <wp:anchor distT="0" distB="0" distL="114300" distR="114300" simplePos="0" relativeHeight="251740160" behindDoc="0" locked="0" layoutInCell="1" allowOverlap="1" wp14:anchorId="050B6542" wp14:editId="21384E26">
                 <wp:simplePos x="0" y="0"/>
                 <wp:positionH relativeFrom="column">
                   <wp:posOffset>5353050</wp:posOffset>
@@ -3635,11 +3797,12 @@
       <w:r>
         <w:rPr>
           <w:noProof/>
+          <w:color w:val="323232" w:themeColor="background1"/>
         </w:rPr>
         <mc:AlternateContent>
           <mc:Choice Requires="wps">
             <w:drawing>
-              <wp:anchor distT="45720" distB="45720" distL="114300" distR="114300" simplePos="0" relativeHeight="251756544" behindDoc="0" locked="0" layoutInCell="1" allowOverlap="1" wp14:anchorId="4FAC47CA" wp14:editId="1F4B02CD">
+              <wp:anchor distT="45720" distB="45720" distL="114300" distR="114300" simplePos="0" relativeHeight="251756544" behindDoc="0" locked="0" layoutInCell="1" allowOverlap="1" wp14:anchorId="04AE1173" wp14:editId="24E01549">
                 <wp:simplePos x="0" y="0"/>
                 <wp:positionH relativeFrom="column">
                   <wp:posOffset>5495925</wp:posOffset>
@@ -3681,9 +3844,11 @@
                       <wps:txbx>
                         <w:txbxContent>
                           <w:p>
+                            <w:proofErr w:type="gramStart"/>
                             <w:r>
                               <w:t>price</w:t>
                             </w:r>
+                            <w:proofErr w:type="gramEnd"/>
                           </w:p>
                         </w:txbxContent>
                       </wps:txbx>
@@ -3725,11 +3890,12 @@
       <w:r>
         <w:rPr>
           <w:noProof/>
+          <w:color w:val="323232" w:themeColor="background1"/>
         </w:rPr>
         <mc:AlternateContent>
           <mc:Choice Requires="wps">
             <w:drawing>
-              <wp:anchor distT="0" distB="0" distL="114300" distR="114300" simplePos="0" relativeHeight="251738112" behindDoc="0" locked="0" layoutInCell="1" allowOverlap="1" wp14:anchorId="1BB733F6" wp14:editId="5E5134C4">
+              <wp:anchor distT="0" distB="0" distL="114300" distR="114300" simplePos="0" relativeHeight="251738112" behindDoc="0" locked="0" layoutInCell="1" allowOverlap="1" wp14:anchorId="08914115" wp14:editId="477A6E03">
                 <wp:simplePos x="0" y="0"/>
                 <wp:positionH relativeFrom="column">
                   <wp:posOffset>5314950</wp:posOffset>
@@ -3804,11 +3970,12 @@
       <w:r>
         <w:rPr>
           <w:noProof/>
+          <w:color w:val="323232" w:themeColor="background1"/>
         </w:rPr>
         <mc:AlternateContent>
           <mc:Choice Requires="wps">
             <w:drawing>
-              <wp:anchor distT="45720" distB="45720" distL="114300" distR="114300" simplePos="0" relativeHeight="251760640" behindDoc="0" locked="0" layoutInCell="1" allowOverlap="1" wp14:anchorId="6C621938" wp14:editId="0A6E6744">
+              <wp:anchor distT="45720" distB="45720" distL="114300" distR="114300" simplePos="0" relativeHeight="251760640" behindDoc="0" locked="0" layoutInCell="1" allowOverlap="1" wp14:anchorId="4DD8BBE4" wp14:editId="0EACE61C">
                 <wp:simplePos x="0" y="0"/>
                 <wp:positionH relativeFrom="column">
                   <wp:posOffset>3867150</wp:posOffset>
@@ -3850,9 +4017,13 @@
                       <wps:txbx>
                         <w:txbxContent>
                           <w:p>
+                            <w:proofErr w:type="spellStart"/>
+                            <w:proofErr w:type="gramStart"/>
                             <w:r>
                               <w:t>numberInStock</w:t>
                             </w:r>
+                            <w:proofErr w:type="spellEnd"/>
+                            <w:proofErr w:type="gramEnd"/>
                           </w:p>
                         </w:txbxContent>
                       </wps:txbx>
@@ -3896,11 +4067,12 @@
       <w:r>
         <w:rPr>
           <w:noProof/>
+          <w:color w:val="323232" w:themeColor="background1"/>
         </w:rPr>
         <mc:AlternateContent>
           <mc:Choice Requires="wps">
             <w:drawing>
-              <wp:anchor distT="0" distB="0" distL="114300" distR="114300" simplePos="0" relativeHeight="251742208" behindDoc="0" locked="0" layoutInCell="1" allowOverlap="1" wp14:anchorId="487C6129" wp14:editId="66A84A58">
+              <wp:anchor distT="0" distB="0" distL="114300" distR="114300" simplePos="0" relativeHeight="251742208" behindDoc="0" locked="0" layoutInCell="1" allowOverlap="1" wp14:anchorId="37513EED" wp14:editId="42E7E13D">
                 <wp:simplePos x="0" y="0"/>
                 <wp:positionH relativeFrom="column">
                   <wp:posOffset>3667126</wp:posOffset>
@@ -3975,11 +4147,12 @@
       <w:r>
         <w:rPr>
           <w:noProof/>
+          <w:color w:val="323232" w:themeColor="background1"/>
         </w:rPr>
         <mc:AlternateContent>
           <mc:Choice Requires="wps">
             <w:drawing>
-              <wp:anchor distT="45720" distB="45720" distL="114300" distR="114300" simplePos="0" relativeHeight="251754496" behindDoc="0" locked="0" layoutInCell="1" allowOverlap="1" wp14:anchorId="6138F3C0" wp14:editId="60EBE829">
+              <wp:anchor distT="45720" distB="45720" distL="114300" distR="114300" simplePos="0" relativeHeight="251754496" behindDoc="0" locked="0" layoutInCell="1" allowOverlap="1" wp14:anchorId="13BCAC5B" wp14:editId="482CD1A3">
                 <wp:simplePos x="0" y="0"/>
                 <wp:positionH relativeFrom="column">
                   <wp:posOffset>3810000</wp:posOffset>
@@ -4026,12 +4199,16 @@
                                 <w:u w:val="single"/>
                               </w:rPr>
                             </w:pPr>
+                            <w:proofErr w:type="spellStart"/>
+                            <w:proofErr w:type="gramStart"/>
                             <w:r>
                               <w:rPr>
                                 <w:u w:val="single"/>
                               </w:rPr>
                               <w:t>itemID</w:t>
                             </w:r>
+                            <w:proofErr w:type="spellEnd"/>
+                            <w:proofErr w:type="gramEnd"/>
                           </w:p>
                         </w:txbxContent>
                       </wps:txbx>
@@ -4083,11 +4260,12 @@
       <w:r>
         <w:rPr>
           <w:noProof/>
+          <w:color w:val="323232" w:themeColor="background1"/>
         </w:rPr>
         <mc:AlternateContent>
           <mc:Choice Requires="wps">
             <w:drawing>
-              <wp:anchor distT="0" distB="0" distL="114300" distR="114300" simplePos="0" relativeHeight="251746304" behindDoc="0" locked="0" layoutInCell="1" allowOverlap="1" wp14:anchorId="55365DCF" wp14:editId="21B9C423">
+              <wp:anchor distT="0" distB="0" distL="114300" distR="114300" simplePos="0" relativeHeight="251746304" behindDoc="0" locked="0" layoutInCell="1" allowOverlap="1" wp14:anchorId="2E5F08C1" wp14:editId="0EDF9DEC">
                 <wp:simplePos x="0" y="0"/>
                 <wp:positionH relativeFrom="margin">
                   <wp:posOffset>5048250</wp:posOffset>
@@ -4158,11 +4336,12 @@
       <w:r>
         <w:rPr>
           <w:noProof/>
+          <w:color w:val="323232" w:themeColor="background1"/>
         </w:rPr>
         <mc:AlternateContent>
           <mc:Choice Requires="wps">
             <w:drawing>
-              <wp:anchor distT="0" distB="0" distL="114300" distR="114300" simplePos="0" relativeHeight="251748352" behindDoc="0" locked="0" layoutInCell="1" allowOverlap="1" wp14:anchorId="6EA648CE" wp14:editId="7C43FBB9">
+              <wp:anchor distT="0" distB="0" distL="114300" distR="114300" simplePos="0" relativeHeight="251748352" behindDoc="0" locked="0" layoutInCell="1" allowOverlap="1" wp14:anchorId="0510C0DB" wp14:editId="6EC335F9">
                 <wp:simplePos x="0" y="0"/>
                 <wp:positionH relativeFrom="column">
                   <wp:posOffset>4895850</wp:posOffset>
@@ -4232,11 +4411,12 @@
       <w:r>
         <w:rPr>
           <w:noProof/>
+          <w:color w:val="323232" w:themeColor="background1"/>
         </w:rPr>
         <mc:AlternateContent>
           <mc:Choice Requires="wps">
             <w:drawing>
-              <wp:anchor distT="0" distB="0" distL="114300" distR="114300" simplePos="0" relativeHeight="251750400" behindDoc="0" locked="0" layoutInCell="1" allowOverlap="1" wp14:anchorId="571CCFD5" wp14:editId="075E0050">
+              <wp:anchor distT="0" distB="0" distL="114300" distR="114300" simplePos="0" relativeHeight="251750400" behindDoc="0" locked="0" layoutInCell="1" allowOverlap="1" wp14:anchorId="108B41FF" wp14:editId="496F83E4">
                 <wp:simplePos x="0" y="0"/>
                 <wp:positionH relativeFrom="column">
                   <wp:posOffset>4552950</wp:posOffset>
@@ -4306,11 +4486,12 @@
       <w:r>
         <w:rPr>
           <w:noProof/>
+          <w:color w:val="323232" w:themeColor="background1"/>
         </w:rPr>
         <mc:AlternateContent>
           <mc:Choice Requires="wps">
             <w:drawing>
-              <wp:anchor distT="0" distB="0" distL="114300" distR="114300" simplePos="0" relativeHeight="251752448" behindDoc="0" locked="0" layoutInCell="1" allowOverlap="1" wp14:anchorId="3C3EC00D" wp14:editId="4E5A7509">
+              <wp:anchor distT="0" distB="0" distL="114300" distR="114300" simplePos="0" relativeHeight="251752448" behindDoc="0" locked="0" layoutInCell="1" allowOverlap="1" wp14:anchorId="2EF54259" wp14:editId="11FF0E73">
                 <wp:simplePos x="0" y="0"/>
                 <wp:positionH relativeFrom="column">
                   <wp:posOffset>5715000</wp:posOffset>
@@ -4380,11 +4561,12 @@
       <w:r>
         <w:rPr>
           <w:noProof/>
+          <w:color w:val="323232" w:themeColor="background1"/>
         </w:rPr>
         <mc:AlternateContent>
           <mc:Choice Requires="wps">
             <w:drawing>
-              <wp:anchor distT="0" distB="0" distL="114300" distR="114300" simplePos="0" relativeHeight="251744256" behindDoc="0" locked="0" layoutInCell="1" allowOverlap="1" wp14:anchorId="7F48AA97" wp14:editId="21C55845">
+              <wp:anchor distT="0" distB="0" distL="114300" distR="114300" simplePos="0" relativeHeight="251744256" behindDoc="0" locked="0" layoutInCell="1" allowOverlap="1" wp14:anchorId="4A5E19E0" wp14:editId="17138371">
                 <wp:simplePos x="0" y="0"/>
                 <wp:positionH relativeFrom="column">
                   <wp:posOffset>3600450</wp:posOffset>
@@ -4456,11 +4638,12 @@
       <w:r>
         <w:rPr>
           <w:noProof/>
+          <w:color w:val="323232" w:themeColor="background1"/>
         </w:rPr>
         <mc:AlternateContent>
           <mc:Choice Requires="wps">
             <w:drawing>
-              <wp:anchor distT="45720" distB="45720" distL="114300" distR="114300" simplePos="0" relativeHeight="251675648" behindDoc="0" locked="0" layoutInCell="1" allowOverlap="1" wp14:anchorId="530505C5" wp14:editId="02BB2ADD">
+              <wp:anchor distT="45720" distB="45720" distL="114300" distR="114300" simplePos="0" relativeHeight="251675648" behindDoc="0" locked="0" layoutInCell="1" allowOverlap="1" wp14:anchorId="2FD6387E" wp14:editId="4842005B">
                 <wp:simplePos x="0" y="0"/>
                 <wp:positionH relativeFrom="column">
                   <wp:posOffset>733425</wp:posOffset>
@@ -4544,11 +4727,12 @@
       <w:r>
         <w:rPr>
           <w:noProof/>
+          <w:color w:val="323232" w:themeColor="background1"/>
         </w:rPr>
         <mc:AlternateContent>
           <mc:Choice Requires="wps">
             <w:drawing>
-              <wp:anchor distT="0" distB="0" distL="114300" distR="114300" simplePos="0" relativeHeight="251659264" behindDoc="0" locked="0" layoutInCell="1" allowOverlap="1" wp14:anchorId="61682106" wp14:editId="72C7BA9F">
+              <wp:anchor distT="0" distB="0" distL="114300" distR="114300" simplePos="0" relativeHeight="251659264" behindDoc="0" locked="0" layoutInCell="1" allowOverlap="1" wp14:anchorId="58A38E3E" wp14:editId="1594C18F">
                 <wp:simplePos x="0" y="0"/>
                 <wp:positionH relativeFrom="column">
                   <wp:posOffset>514350</wp:posOffset>
@@ -4618,11 +4802,12 @@
       <w:r>
         <w:rPr>
           <w:noProof/>
+          <w:color w:val="323232" w:themeColor="background1"/>
         </w:rPr>
         <mc:AlternateContent>
           <mc:Choice Requires="wps">
             <w:drawing>
-              <wp:anchor distT="45720" distB="45720" distL="114300" distR="114300" simplePos="0" relativeHeight="251684864" behindDoc="0" locked="0" layoutInCell="1" allowOverlap="1" wp14:anchorId="2FA43C2F" wp14:editId="4AA5AB5E">
+              <wp:anchor distT="45720" distB="45720" distL="114300" distR="114300" simplePos="0" relativeHeight="251684864" behindDoc="0" locked="0" layoutInCell="1" allowOverlap="1" wp14:anchorId="442CA30C" wp14:editId="7F77E01E">
                 <wp:simplePos x="0" y="0"/>
                 <wp:positionH relativeFrom="margin">
                   <wp:posOffset>4638675</wp:posOffset>
@@ -4664,9 +4849,11 @@
                       <wps:txbx>
                         <w:txbxContent>
                           <w:p>
+                            <w:proofErr w:type="spellStart"/>
                             <w:r>
                               <w:t>CartHasItem</w:t>
                             </w:r>
+                            <w:proofErr w:type="spellEnd"/>
                           </w:p>
                         </w:txbxContent>
                       </wps:txbx>
@@ -4708,11 +4895,12 @@
       <w:r>
         <w:rPr>
           <w:noProof/>
+          <w:color w:val="323232" w:themeColor="background1"/>
         </w:rPr>
         <mc:AlternateContent>
           <mc:Choice Requires="wps">
             <w:drawing>
-              <wp:anchor distT="0" distB="0" distL="114300" distR="114300" simplePos="0" relativeHeight="251682816" behindDoc="0" locked="0" layoutInCell="1" allowOverlap="1" wp14:anchorId="42880C36" wp14:editId="78495924">
+              <wp:anchor distT="0" distB="0" distL="114300" distR="114300" simplePos="0" relativeHeight="251682816" behindDoc="0" locked="0" layoutInCell="1" allowOverlap="1" wp14:anchorId="3E0702BA" wp14:editId="2E007D60">
                 <wp:simplePos x="0" y="0"/>
                 <wp:positionH relativeFrom="margin">
                   <wp:align>right</wp:align>
@@ -4790,11 +4978,12 @@
       <w:r>
         <w:rPr>
           <w:noProof/>
+          <w:color w:val="323232" w:themeColor="background1"/>
         </w:rPr>
         <mc:AlternateContent>
           <mc:Choice Requires="wps">
             <w:drawing>
-              <wp:anchor distT="0" distB="0" distL="114300" distR="114300" simplePos="0" relativeHeight="251678720" behindDoc="0" locked="0" layoutInCell="1" allowOverlap="1" wp14:anchorId="30EDBF01" wp14:editId="2BC545D5">
+              <wp:anchor distT="0" distB="0" distL="114300" distR="114300" simplePos="0" relativeHeight="251678720" behindDoc="0" locked="0" layoutInCell="1" allowOverlap="1" wp14:anchorId="3C4FB2C6" wp14:editId="588A2F9E">
                 <wp:simplePos x="0" y="0"/>
                 <wp:positionH relativeFrom="column">
                   <wp:posOffset>2295524</wp:posOffset>
@@ -4870,11 +5059,12 @@
       <w:r>
         <w:rPr>
           <w:noProof/>
+          <w:color w:val="323232" w:themeColor="background1"/>
         </w:rPr>
         <mc:AlternateContent>
           <mc:Choice Requires="wps">
             <w:drawing>
-              <wp:anchor distT="45720" distB="45720" distL="114300" distR="114300" simplePos="0" relativeHeight="251677696" behindDoc="0" locked="0" layoutInCell="1" allowOverlap="1" wp14:anchorId="4A14C642" wp14:editId="1A06AF91">
+              <wp:anchor distT="45720" distB="45720" distL="114300" distR="114300" simplePos="0" relativeHeight="251677696" behindDoc="0" locked="0" layoutInCell="1" allowOverlap="1" wp14:anchorId="483BE2CB" wp14:editId="3C786235">
                 <wp:simplePos x="0" y="0"/>
                 <wp:positionH relativeFrom="column">
                   <wp:posOffset>5038725</wp:posOffset>
@@ -4958,11 +5148,12 @@
       <w:r>
         <w:rPr>
           <w:noProof/>
+          <w:color w:val="323232" w:themeColor="background1"/>
         </w:rPr>
         <mc:AlternateContent>
           <mc:Choice Requires="wps">
             <w:drawing>
-              <wp:anchor distT="0" distB="0" distL="114300" distR="114300" simplePos="0" relativeHeight="251665408" behindDoc="0" locked="0" layoutInCell="1" allowOverlap="1" wp14:anchorId="0D89FC22" wp14:editId="019A6F82">
+              <wp:anchor distT="0" distB="0" distL="114300" distR="114300" simplePos="0" relativeHeight="251665408" behindDoc="0" locked="0" layoutInCell="1" allowOverlap="1" wp14:anchorId="0173D1D3" wp14:editId="534540A0">
                 <wp:simplePos x="0" y="0"/>
                 <wp:positionH relativeFrom="margin">
                   <wp:align>right</wp:align>
@@ -5034,11 +5225,12 @@
       <w:r>
         <w:rPr>
           <w:noProof/>
+          <w:color w:val="323232" w:themeColor="background1"/>
         </w:rPr>
         <mc:AlternateContent>
           <mc:Choice Requires="wps">
             <w:drawing>
-              <wp:anchor distT="45720" distB="45720" distL="114300" distR="114300" simplePos="0" relativeHeight="251680768" behindDoc="0" locked="0" layoutInCell="1" allowOverlap="1" wp14:anchorId="1CB488D3" wp14:editId="54F1BBC7">
+              <wp:anchor distT="45720" distB="45720" distL="114300" distR="114300" simplePos="0" relativeHeight="251680768" behindDoc="0" locked="0" layoutInCell="1" allowOverlap="1" wp14:anchorId="71893C4A" wp14:editId="38DACBB5">
                 <wp:simplePos x="0" y="0"/>
                 <wp:positionH relativeFrom="margin">
                   <wp:posOffset>2571750</wp:posOffset>
@@ -5080,9 +5272,11 @@
                       <wps:txbx>
                         <w:txbxContent>
                           <w:p>
+                            <w:proofErr w:type="spellStart"/>
                             <w:r>
                               <w:t>OrderHasItem</w:t>
                             </w:r>
+                            <w:proofErr w:type="spellEnd"/>
                           </w:p>
                         </w:txbxContent>
                       </wps:txbx>
@@ -5122,6 +5316,9 @@
         </mc:AlternateContent>
       </w:r>
       <w:r>
+        <w:rPr>
+          <w:color w:val="323232" w:themeColor="background1"/>
+        </w:rPr>
         <w:br w:type="page"/>
       </w:r>
     </w:p>
@@ -5129,15 +5326,20 @@
       <w:pPr>
         <w:rPr>
           <w:b/>
-        </w:rPr>
-      </w:pPr>
-      <w:r>
+          <w:color w:val="323232" w:themeColor="background1"/>
+        </w:rPr>
+      </w:pPr>
+      <w:r>
+        <w:rPr>
+          <w:color w:val="323232" w:themeColor="background1"/>
+        </w:rPr>
         <w:lastRenderedPageBreak/>
         <w:t xml:space="preserve"> </w:t>
       </w:r>
       <w:r>
         <w:rPr>
           <w:b/>
+          <w:color w:val="323232" w:themeColor="background1"/>
         </w:rPr>
         <w:t>Database Schema Design</w:t>
       </w:r>
@@ -5166,9 +5368,155 @@
           <w:p>
             <w:pPr>
               <w:jc w:val="center"/>
+              <w:rPr>
+                <w:color w:val="323232" w:themeColor="background1"/>
+              </w:rPr>
+            </w:pPr>
+            <w:proofErr w:type="spellStart"/>
+            <w:r>
+              <w:rPr>
+                <w:color w:val="323232" w:themeColor="background1"/>
+              </w:rPr>
+              <w:t>OrderHasItem</w:t>
+            </w:r>
+            <w:proofErr w:type="spellEnd"/>
+          </w:p>
+        </w:tc>
+      </w:tr>
+      <w:tr>
+        <w:trPr>
+          <w:trHeight w:val="247"/>
+        </w:trPr>
+        <w:tc>
+          <w:tcPr>
+            <w:tcW w:w="1341" w:type="dxa"/>
+          </w:tcPr>
+          <w:p>
+            <w:pPr>
+              <w:rPr>
+                <w:color w:val="323232" w:themeColor="background1"/>
+              </w:rPr>
+            </w:pPr>
+            <w:proofErr w:type="spellStart"/>
+            <w:r>
+              <w:rPr>
+                <w:color w:val="323232" w:themeColor="background1"/>
+              </w:rPr>
+              <w:t>orderID</w:t>
+            </w:r>
+            <w:proofErr w:type="spellEnd"/>
+          </w:p>
+        </w:tc>
+        <w:tc>
+          <w:tcPr>
+            <w:tcW w:w="2727" w:type="dxa"/>
+          </w:tcPr>
+          <w:p>
+            <w:pPr>
+              <w:rPr>
+                <w:color w:val="323232" w:themeColor="background1"/>
+              </w:rPr>
             </w:pPr>
             <w:r>
-              <w:t>OrderHasItem</w:t>
+              <w:rPr>
+                <w:color w:val="323232" w:themeColor="background1"/>
+              </w:rPr>
+              <w:t xml:space="preserve">INT (PK) (FK references </w:t>
+            </w:r>
+            <w:proofErr w:type="spellStart"/>
+            <w:r>
+              <w:rPr>
+                <w:color w:val="323232" w:themeColor="background1"/>
+              </w:rPr>
+              <w:t>CustomerOrder</w:t>
+            </w:r>
+            <w:r>
+              <w:rPr>
+                <w:color w:val="323232" w:themeColor="background1"/>
+              </w:rPr>
+              <w:t>.</w:t>
+            </w:r>
+            <w:r>
+              <w:rPr>
+                <w:color w:val="323232" w:themeColor="background1"/>
+              </w:rPr>
+              <w:t>orderID</w:t>
+            </w:r>
+            <w:proofErr w:type="spellEnd"/>
+            <w:r>
+              <w:rPr>
+                <w:color w:val="323232" w:themeColor="background1"/>
+              </w:rPr>
+              <w:t>) not null</w:t>
+            </w:r>
+          </w:p>
+        </w:tc>
+      </w:tr>
+      <w:tr>
+        <w:trPr>
+          <w:trHeight w:val="262"/>
+        </w:trPr>
+        <w:tc>
+          <w:tcPr>
+            <w:tcW w:w="1341" w:type="dxa"/>
+          </w:tcPr>
+          <w:p>
+            <w:pPr>
+              <w:rPr>
+                <w:color w:val="323232" w:themeColor="background1"/>
+              </w:rPr>
+            </w:pPr>
+            <w:proofErr w:type="spellStart"/>
+            <w:r>
+              <w:rPr>
+                <w:color w:val="323232" w:themeColor="background1"/>
+              </w:rPr>
+              <w:t>itemID</w:t>
+            </w:r>
+            <w:proofErr w:type="spellEnd"/>
+          </w:p>
+        </w:tc>
+        <w:tc>
+          <w:tcPr>
+            <w:tcW w:w="2727" w:type="dxa"/>
+          </w:tcPr>
+          <w:p>
+            <w:pPr>
+              <w:rPr>
+                <w:color w:val="323232" w:themeColor="background1"/>
+              </w:rPr>
+            </w:pPr>
+            <w:r>
+              <w:rPr>
+                <w:color w:val="323232" w:themeColor="background1"/>
+              </w:rPr>
+              <w:t xml:space="preserve">INT (PK) </w:t>
+            </w:r>
+            <w:r>
+              <w:rPr>
+                <w:color w:val="323232" w:themeColor="background1"/>
+              </w:rPr>
+              <w:t xml:space="preserve">(FK references </w:t>
+            </w:r>
+            <w:proofErr w:type="spellStart"/>
+            <w:r>
+              <w:rPr>
+                <w:color w:val="323232" w:themeColor="background1"/>
+              </w:rPr>
+              <w:t>Item.</w:t>
+            </w:r>
+            <w:r>
+              <w:rPr>
+                <w:color w:val="323232" w:themeColor="background1"/>
+              </w:rPr>
+              <w:t>itemID</w:t>
+            </w:r>
+            <w:proofErr w:type="spellEnd"/>
+            <w:r>
+              <w:rPr>
+                <w:color w:val="323232" w:themeColor="background1"/>
+              </w:rPr>
+              <w:t>) not null</w:t>
             </w:r>
           </w:p>
         </w:tc>
@@ -5182,72 +5530,21 @@
             <w:tcW w:w="1341" w:type="dxa"/>
           </w:tcPr>
           <w:p>
+            <w:pPr>
+              <w:rPr>
+                <w:color w:val="323232" w:themeColor="background1"/>
+              </w:rPr>
+            </w:pPr>
             <w:r>
-              <w:t>orderID</w:t>
-            </w:r>
-          </w:p>
-        </w:tc>
-        <w:tc>
-          <w:tcPr>
-            <w:tcW w:w="2727" w:type="dxa"/>
-          </w:tcPr>
-          <w:p>
-            <w:r>
-              <w:t>INT (PK) (FK references CustomerOrder</w:t>
-            </w:r>
-            <w:r>
-              <w:t>.</w:t>
-            </w:r>
-            <w:r>
-              <w:t>orderID) not null</w:t>
-            </w:r>
-          </w:p>
-        </w:tc>
-      </w:tr>
-      <w:tr>
-        <w:trPr>
-          <w:trHeight w:val="262"/>
-        </w:trPr>
-        <w:tc>
-          <w:tcPr>
-            <w:tcW w:w="1341" w:type="dxa"/>
-          </w:tcPr>
-          <w:p>
-            <w:r>
-              <w:t>itemID</w:t>
-            </w:r>
-          </w:p>
-        </w:tc>
-        <w:tc>
-          <w:tcPr>
-            <w:tcW w:w="2727" w:type="dxa"/>
-          </w:tcPr>
-          <w:p>
-            <w:r>
-              <w:t xml:space="preserve">INT (PK) </w:t>
-            </w:r>
-            <w:r>
-              <w:t>(FK references Item.</w:t>
-            </w:r>
-            <w:r>
-              <w:t>itemID) not null</w:t>
-            </w:r>
-          </w:p>
-        </w:tc>
-      </w:tr>
-      <w:tr>
-        <w:trPr>
-          <w:trHeight w:val="247"/>
-        </w:trPr>
-        <w:tc>
-          <w:tcPr>
-            <w:tcW w:w="1341" w:type="dxa"/>
-          </w:tcPr>
-          <w:p>
-            <w:r>
+              <w:rPr>
+                <w:color w:val="323232" w:themeColor="background1"/>
+              </w:rPr>
               <w:t>q</w:t>
             </w:r>
             <w:r>
+              <w:rPr>
+                <w:color w:val="323232" w:themeColor="background1"/>
+              </w:rPr>
               <w:t>uantity</w:t>
             </w:r>
           </w:p>
@@ -5257,14 +5554,28 @@
             <w:tcW w:w="2727" w:type="dxa"/>
           </w:tcPr>
           <w:p>
+            <w:pPr>
+              <w:rPr>
+                <w:color w:val="323232" w:themeColor="background1"/>
+              </w:rPr>
+            </w:pPr>
             <w:r>
+              <w:rPr>
+                <w:color w:val="323232" w:themeColor="background1"/>
+              </w:rPr>
               <w:t>INT  not null</w:t>
             </w:r>
           </w:p>
         </w:tc>
       </w:tr>
     </w:tbl>
-    <w:p/>
+    <w:p>
+      <w:pPr>
+        <w:rPr>
+          <w:color w:val="323232" w:themeColor="background1"/>
+        </w:rPr>
+      </w:pPr>
+    </w:p>
     <w:tbl>
       <w:tblPr>
         <w:tblStyle w:val="TableGrid"/>
@@ -5289,9 +5600,155 @@
           <w:p>
             <w:pPr>
               <w:jc w:val="center"/>
+              <w:rPr>
+                <w:color w:val="323232" w:themeColor="background1"/>
+              </w:rPr>
+            </w:pPr>
+            <w:proofErr w:type="spellStart"/>
+            <w:r>
+              <w:rPr>
+                <w:color w:val="323232" w:themeColor="background1"/>
+              </w:rPr>
+              <w:t>CartHasItem</w:t>
+            </w:r>
+            <w:proofErr w:type="spellEnd"/>
+          </w:p>
+        </w:tc>
+      </w:tr>
+      <w:tr>
+        <w:trPr>
+          <w:trHeight w:val="323"/>
+        </w:trPr>
+        <w:tc>
+          <w:tcPr>
+            <w:tcW w:w="1408" w:type="dxa"/>
+          </w:tcPr>
+          <w:p>
+            <w:pPr>
+              <w:rPr>
+                <w:color w:val="323232" w:themeColor="background1"/>
+              </w:rPr>
+            </w:pPr>
+            <w:proofErr w:type="spellStart"/>
+            <w:r>
+              <w:rPr>
+                <w:color w:val="323232" w:themeColor="background1"/>
+              </w:rPr>
+              <w:t>itemID</w:t>
+            </w:r>
+            <w:proofErr w:type="spellEnd"/>
+          </w:p>
+        </w:tc>
+        <w:tc>
+          <w:tcPr>
+            <w:tcW w:w="3920" w:type="dxa"/>
+          </w:tcPr>
+          <w:p>
+            <w:pPr>
+              <w:rPr>
+                <w:color w:val="323232" w:themeColor="background1"/>
+              </w:rPr>
             </w:pPr>
             <w:r>
-              <w:t>CartHasItem</w:t>
+              <w:rPr>
+                <w:color w:val="323232" w:themeColor="background1"/>
+              </w:rPr>
+              <w:t xml:space="preserve">INT (PK) </w:t>
+            </w:r>
+            <w:r>
+              <w:rPr>
+                <w:color w:val="323232" w:themeColor="background1"/>
+              </w:rPr>
+              <w:t xml:space="preserve">(FK references </w:t>
+            </w:r>
+            <w:proofErr w:type="spellStart"/>
+            <w:r>
+              <w:rPr>
+                <w:color w:val="323232" w:themeColor="background1"/>
+              </w:rPr>
+              <w:t>Item.</w:t>
+            </w:r>
+            <w:r>
+              <w:rPr>
+                <w:color w:val="323232" w:themeColor="background1"/>
+              </w:rPr>
+              <w:t>itemID</w:t>
+            </w:r>
+            <w:proofErr w:type="spellEnd"/>
+            <w:r>
+              <w:rPr>
+                <w:color w:val="323232" w:themeColor="background1"/>
+              </w:rPr>
+              <w:t>) not null</w:t>
+            </w:r>
+          </w:p>
+        </w:tc>
+      </w:tr>
+      <w:tr>
+        <w:trPr>
+          <w:trHeight w:val="342"/>
+        </w:trPr>
+        <w:tc>
+          <w:tcPr>
+            <w:tcW w:w="1408" w:type="dxa"/>
+          </w:tcPr>
+          <w:p>
+            <w:pPr>
+              <w:rPr>
+                <w:color w:val="323232" w:themeColor="background1"/>
+              </w:rPr>
+            </w:pPr>
+            <w:proofErr w:type="spellStart"/>
+            <w:r>
+              <w:rPr>
+                <w:color w:val="323232" w:themeColor="background1"/>
+              </w:rPr>
+              <w:t>cartID</w:t>
+            </w:r>
+            <w:proofErr w:type="spellEnd"/>
+          </w:p>
+        </w:tc>
+        <w:tc>
+          <w:tcPr>
+            <w:tcW w:w="3920" w:type="dxa"/>
+          </w:tcPr>
+          <w:p>
+            <w:pPr>
+              <w:rPr>
+                <w:color w:val="323232" w:themeColor="background1"/>
+              </w:rPr>
+            </w:pPr>
+            <w:r>
+              <w:rPr>
+                <w:color w:val="323232" w:themeColor="background1"/>
+              </w:rPr>
+              <w:t xml:space="preserve">INT (PK) (FK references </w:t>
+            </w:r>
+            <w:proofErr w:type="spellStart"/>
+            <w:r>
+              <w:rPr>
+                <w:color w:val="323232" w:themeColor="background1"/>
+              </w:rPr>
+              <w:t>Customer</w:t>
+            </w:r>
+            <w:r>
+              <w:rPr>
+                <w:color w:val="323232" w:themeColor="background1"/>
+              </w:rPr>
+              <w:t>.</w:t>
+            </w:r>
+            <w:r>
+              <w:rPr>
+                <w:color w:val="323232" w:themeColor="background1"/>
+              </w:rPr>
+              <w:t>customerID</w:t>
+            </w:r>
+            <w:proofErr w:type="spellEnd"/>
+            <w:r>
+              <w:rPr>
+                <w:color w:val="323232" w:themeColor="background1"/>
+              </w:rPr>
+              <w:t>)  not null</w:t>
             </w:r>
           </w:p>
         </w:tc>
@@ -5305,9 +5762,19 @@
             <w:tcW w:w="1408" w:type="dxa"/>
           </w:tcPr>
           <w:p>
+            <w:pPr>
+              <w:rPr>
+                <w:color w:val="323232" w:themeColor="background1"/>
+              </w:rPr>
+            </w:pPr>
+            <w:proofErr w:type="spellStart"/>
             <w:r>
-              <w:t>itemID</w:t>
+              <w:rPr>
+                <w:color w:val="323232" w:themeColor="background1"/>
+              </w:rPr>
+              <w:t>itemQuantity</w:t>
             </w:r>
+            <w:proofErr w:type="spellEnd"/>
           </w:p>
         </w:tc>
         <w:tc>
@@ -5315,80 +5782,56 @@
             <w:tcW w:w="3920" w:type="dxa"/>
           </w:tcPr>
           <w:p>
+            <w:pPr>
+              <w:rPr>
+                <w:color w:val="323232" w:themeColor="background1"/>
+              </w:rPr>
+            </w:pPr>
             <w:r>
-              <w:t xml:space="preserve">INT (PK) </w:t>
-            </w:r>
-            <w:r>
-              <w:t>(FK references Item.</w:t>
-            </w:r>
-            <w:r>
-              <w:t>itemID) not null</w:t>
-            </w:r>
-          </w:p>
-        </w:tc>
-      </w:tr>
-      <w:tr>
-        <w:trPr>
-          <w:trHeight w:val="342"/>
-        </w:trPr>
-        <w:tc>
-          <w:tcPr>
-            <w:tcW w:w="1408" w:type="dxa"/>
-          </w:tcPr>
-          <w:p>
-            <w:r>
-              <w:t>cartID</w:t>
-            </w:r>
-          </w:p>
-        </w:tc>
-        <w:tc>
-          <w:tcPr>
-            <w:tcW w:w="3920" w:type="dxa"/>
-          </w:tcPr>
-          <w:p>
-            <w:r>
-              <w:t>INT (PK) (FK references Customer</w:t>
-            </w:r>
-            <w:r>
-              <w:t>.</w:t>
-            </w:r>
-            <w:r>
-              <w:t>customerID)  not null</w:t>
-            </w:r>
-          </w:p>
-        </w:tc>
-      </w:tr>
-      <w:tr>
-        <w:trPr>
-          <w:trHeight w:val="323"/>
-        </w:trPr>
-        <w:tc>
-          <w:tcPr>
-            <w:tcW w:w="1408" w:type="dxa"/>
-          </w:tcPr>
-          <w:p>
-            <w:r>
-              <w:t>itemQuantity</w:t>
-            </w:r>
-          </w:p>
-        </w:tc>
-        <w:tc>
-          <w:tcPr>
-            <w:tcW w:w="3920" w:type="dxa"/>
-          </w:tcPr>
-          <w:p>
-            <w:r>
+              <w:rPr>
+                <w:color w:val="323232" w:themeColor="background1"/>
+              </w:rPr>
               <w:t>INT   not null</w:t>
             </w:r>
           </w:p>
         </w:tc>
       </w:tr>
     </w:tbl>
-    <w:p/>
-    <w:p/>
-    <w:p/>
-    <w:p/>
-    <w:p/>
+    <w:p>
+      <w:pPr>
+        <w:rPr>
+          <w:color w:val="323232" w:themeColor="background1"/>
+        </w:rPr>
+      </w:pPr>
+    </w:p>
+    <w:p>
+      <w:pPr>
+        <w:rPr>
+          <w:color w:val="323232" w:themeColor="background1"/>
+        </w:rPr>
+      </w:pPr>
+    </w:p>
+    <w:p>
+      <w:pPr>
+        <w:rPr>
+          <w:color w:val="323232" w:themeColor="background1"/>
+        </w:rPr>
+      </w:pPr>
+    </w:p>
+    <w:p>
+      <w:pPr>
+        <w:rPr>
+          <w:color w:val="323232" w:themeColor="background1"/>
+        </w:rPr>
+      </w:pPr>
+    </w:p>
+    <w:p>
+      <w:pPr>
+        <w:rPr>
+          <w:color w:val="323232" w:themeColor="background1"/>
+        </w:rPr>
+      </w:pPr>
+    </w:p>
     <w:tbl>
       <w:tblPr>
         <w:tblStyle w:val="TableGrid"/>
@@ -5413,8 +5856,14 @@
           <w:p>
             <w:pPr>
               <w:jc w:val="center"/>
+              <w:rPr>
+                <w:color w:val="323232" w:themeColor="background1"/>
+              </w:rPr>
             </w:pPr>
             <w:r>
+              <w:rPr>
+                <w:color w:val="323232" w:themeColor="background1"/>
+              </w:rPr>
               <w:t>Item</w:t>
             </w:r>
           </w:p>
@@ -5429,9 +5878,19 @@
             <w:tcW w:w="2171" w:type="dxa"/>
           </w:tcPr>
           <w:p>
+            <w:pPr>
+              <w:rPr>
+                <w:color w:val="323232" w:themeColor="background1"/>
+              </w:rPr>
+            </w:pPr>
+            <w:proofErr w:type="spellStart"/>
             <w:r>
+              <w:rPr>
+                <w:color w:val="323232" w:themeColor="background1"/>
+              </w:rPr>
               <w:t>itemID</w:t>
             </w:r>
+            <w:proofErr w:type="spellEnd"/>
           </w:p>
         </w:tc>
         <w:tc>
@@ -5439,7 +5898,15 @@
             <w:tcW w:w="2172" w:type="dxa"/>
           </w:tcPr>
           <w:p>
+            <w:pPr>
+              <w:rPr>
+                <w:color w:val="323232" w:themeColor="background1"/>
+              </w:rPr>
+            </w:pPr>
             <w:r>
+              <w:rPr>
+                <w:color w:val="323232" w:themeColor="background1"/>
+              </w:rPr>
               <w:t>INT (PK)  not null</w:t>
             </w:r>
           </w:p>
@@ -5454,9 +5921,19 @@
             <w:tcW w:w="2171" w:type="dxa"/>
           </w:tcPr>
           <w:p>
+            <w:pPr>
+              <w:rPr>
+                <w:color w:val="323232" w:themeColor="background1"/>
+              </w:rPr>
+            </w:pPr>
+            <w:proofErr w:type="spellStart"/>
             <w:r>
+              <w:rPr>
+                <w:color w:val="323232" w:themeColor="background1"/>
+              </w:rPr>
               <w:t>numberInStock</w:t>
             </w:r>
+            <w:proofErr w:type="spellEnd"/>
           </w:p>
         </w:tc>
         <w:tc>
@@ -5464,7 +5941,15 @@
             <w:tcW w:w="2172" w:type="dxa"/>
           </w:tcPr>
           <w:p>
+            <w:pPr>
+              <w:rPr>
+                <w:color w:val="323232" w:themeColor="background1"/>
+              </w:rPr>
+            </w:pPr>
             <w:r>
+              <w:rPr>
+                <w:color w:val="323232" w:themeColor="background1"/>
+              </w:rPr>
               <w:t>INT  not null</w:t>
             </w:r>
           </w:p>
@@ -5479,10 +5964,21 @@
             <w:tcW w:w="2171" w:type="dxa"/>
           </w:tcPr>
           <w:p>
+            <w:pPr>
+              <w:rPr>
+                <w:color w:val="323232" w:themeColor="background1"/>
+              </w:rPr>
+            </w:pPr>
             <w:r>
+              <w:rPr>
+                <w:color w:val="323232" w:themeColor="background1"/>
+              </w:rPr>
               <w:t>n</w:t>
             </w:r>
             <w:r>
+              <w:rPr>
+                <w:color w:val="323232" w:themeColor="background1"/>
+              </w:rPr>
               <w:t>ame</w:t>
             </w:r>
           </w:p>
@@ -5492,7 +5988,15 @@
             <w:tcW w:w="2172" w:type="dxa"/>
           </w:tcPr>
           <w:p>
+            <w:pPr>
+              <w:rPr>
+                <w:color w:val="323232" w:themeColor="background1"/>
+              </w:rPr>
+            </w:pPr>
             <w:r>
+              <w:rPr>
+                <w:color w:val="323232" w:themeColor="background1"/>
+              </w:rPr>
               <w:t>Char(30)  not null</w:t>
             </w:r>
           </w:p>
@@ -5507,10 +6011,21 @@
             <w:tcW w:w="2171" w:type="dxa"/>
           </w:tcPr>
           <w:p>
+            <w:pPr>
+              <w:rPr>
+                <w:color w:val="323232" w:themeColor="background1"/>
+              </w:rPr>
+            </w:pPr>
             <w:r>
+              <w:rPr>
+                <w:color w:val="323232" w:themeColor="background1"/>
+              </w:rPr>
               <w:t>p</w:t>
             </w:r>
             <w:r>
+              <w:rPr>
+                <w:color w:val="323232" w:themeColor="background1"/>
+              </w:rPr>
               <w:t>rice</w:t>
             </w:r>
           </w:p>
@@ -5520,7 +6035,15 @@
             <w:tcW w:w="2172" w:type="dxa"/>
           </w:tcPr>
           <w:p>
+            <w:pPr>
+              <w:rPr>
+                <w:color w:val="323232" w:themeColor="background1"/>
+              </w:rPr>
+            </w:pPr>
             <w:r>
+              <w:rPr>
+                <w:color w:val="323232" w:themeColor="background1"/>
+              </w:rPr>
               <w:t>INT  not null</w:t>
             </w:r>
           </w:p>
@@ -5552,10 +6075,18 @@
           <w:p>
             <w:pPr>
               <w:jc w:val="center"/>
+              <w:rPr>
+                <w:color w:val="323232" w:themeColor="background1"/>
+              </w:rPr>
             </w:pPr>
+            <w:proofErr w:type="spellStart"/>
             <w:r>
+              <w:rPr>
+                <w:color w:val="323232" w:themeColor="background1"/>
+              </w:rPr>
               <w:t>CustomerOrder</w:t>
             </w:r>
+            <w:proofErr w:type="spellEnd"/>
           </w:p>
         </w:tc>
       </w:tr>
@@ -5568,9 +6099,19 @@
             <w:tcW w:w="2171" w:type="dxa"/>
           </w:tcPr>
           <w:p>
+            <w:pPr>
+              <w:rPr>
+                <w:color w:val="323232" w:themeColor="background1"/>
+              </w:rPr>
+            </w:pPr>
+            <w:proofErr w:type="spellStart"/>
             <w:r>
+              <w:rPr>
+                <w:color w:val="323232" w:themeColor="background1"/>
+              </w:rPr>
               <w:t>orderID</w:t>
             </w:r>
+            <w:proofErr w:type="spellEnd"/>
           </w:p>
         </w:tc>
         <w:tc>
@@ -5578,7 +6119,15 @@
             <w:tcW w:w="2172" w:type="dxa"/>
           </w:tcPr>
           <w:p>
+            <w:pPr>
+              <w:rPr>
+                <w:color w:val="323232" w:themeColor="background1"/>
+              </w:rPr>
+            </w:pPr>
             <w:r>
+              <w:rPr>
+                <w:color w:val="323232" w:themeColor="background1"/>
+              </w:rPr>
               <w:t xml:space="preserve">INT (PK) auto-increment, not null </w:t>
             </w:r>
           </w:p>
@@ -5593,9 +6142,19 @@
             <w:tcW w:w="2171" w:type="dxa"/>
           </w:tcPr>
           <w:p>
+            <w:pPr>
+              <w:rPr>
+                <w:color w:val="323232" w:themeColor="background1"/>
+              </w:rPr>
+            </w:pPr>
+            <w:proofErr w:type="spellStart"/>
             <w:r>
+              <w:rPr>
+                <w:color w:val="323232" w:themeColor="background1"/>
+              </w:rPr>
               <w:t>orderStatus</w:t>
             </w:r>
+            <w:proofErr w:type="spellEnd"/>
           </w:p>
         </w:tc>
         <w:tc>
@@ -5603,7 +6162,15 @@
             <w:tcW w:w="2172" w:type="dxa"/>
           </w:tcPr>
           <w:p>
+            <w:pPr>
+              <w:rPr>
+                <w:color w:val="323232" w:themeColor="background1"/>
+              </w:rPr>
+            </w:pPr>
             <w:r>
+              <w:rPr>
+                <w:color w:val="323232" w:themeColor="background1"/>
+              </w:rPr>
               <w:t>Char(30)  not null</w:t>
             </w:r>
           </w:p>
@@ -5618,9 +6185,19 @@
             <w:tcW w:w="2171" w:type="dxa"/>
           </w:tcPr>
           <w:p>
+            <w:pPr>
+              <w:rPr>
+                <w:color w:val="323232" w:themeColor="background1"/>
+              </w:rPr>
+            </w:pPr>
+            <w:proofErr w:type="spellStart"/>
             <w:r>
+              <w:rPr>
+                <w:color w:val="323232" w:themeColor="background1"/>
+              </w:rPr>
               <w:t>TimeStamp</w:t>
             </w:r>
+            <w:proofErr w:type="spellEnd"/>
           </w:p>
         </w:tc>
         <w:tc>
@@ -5628,17 +6205,57 @@
             <w:tcW w:w="2172" w:type="dxa"/>
           </w:tcPr>
           <w:p>
+            <w:pPr>
+              <w:rPr>
+                <w:color w:val="323232" w:themeColor="background1"/>
+              </w:rPr>
+            </w:pPr>
+            <w:proofErr w:type="spellStart"/>
             <w:r>
-              <w:t xml:space="preserve">Datetime </w:t>
+              <w:rPr>
+                <w:color w:val="323232" w:themeColor="background1"/>
+              </w:rPr>
+              <w:t>Datetime</w:t>
+            </w:r>
+            <w:proofErr w:type="spellEnd"/>
+            <w:r>
+              <w:rPr>
+                <w:color w:val="323232" w:themeColor="background1"/>
+              </w:rPr>
+              <w:t xml:space="preserve"> </w:t>
             </w:r>
           </w:p>
         </w:tc>
       </w:tr>
     </w:tbl>
-    <w:p/>
-    <w:p/>
-    <w:p/>
-    <w:p/>
+    <w:p>
+      <w:pPr>
+        <w:rPr>
+          <w:color w:val="323232" w:themeColor="background1"/>
+        </w:rPr>
+      </w:pPr>
+    </w:p>
+    <w:p>
+      <w:pPr>
+        <w:rPr>
+          <w:color w:val="323232" w:themeColor="background1"/>
+        </w:rPr>
+      </w:pPr>
+    </w:p>
+    <w:p>
+      <w:pPr>
+        <w:rPr>
+          <w:color w:val="323232" w:themeColor="background1"/>
+        </w:rPr>
+      </w:pPr>
+    </w:p>
+    <w:p>
+      <w:pPr>
+        <w:rPr>
+          <w:color w:val="323232" w:themeColor="background1"/>
+        </w:rPr>
+      </w:pPr>
+    </w:p>
     <w:tbl>
       <w:tblPr>
         <w:tblStyle w:val="TableGrid"/>
@@ -5663,8 +6280,14 @@
           <w:p>
             <w:pPr>
               <w:jc w:val="center"/>
+              <w:rPr>
+                <w:color w:val="323232" w:themeColor="background1"/>
+              </w:rPr>
             </w:pPr>
             <w:r>
+              <w:rPr>
+                <w:color w:val="323232" w:themeColor="background1"/>
+              </w:rPr>
               <w:t>Staff</w:t>
             </w:r>
           </w:p>
@@ -5679,9 +6302,19 @@
             <w:tcW w:w="2322" w:type="dxa"/>
           </w:tcPr>
           <w:p>
+            <w:pPr>
+              <w:rPr>
+                <w:color w:val="323232" w:themeColor="background1"/>
+              </w:rPr>
+            </w:pPr>
+            <w:proofErr w:type="spellStart"/>
             <w:r>
+              <w:rPr>
+                <w:color w:val="323232" w:themeColor="background1"/>
+              </w:rPr>
               <w:t>staffID</w:t>
             </w:r>
+            <w:proofErr w:type="spellEnd"/>
           </w:p>
         </w:tc>
         <w:tc>
@@ -5689,7 +6322,15 @@
             <w:tcW w:w="2247" w:type="dxa"/>
           </w:tcPr>
           <w:p>
+            <w:pPr>
+              <w:rPr>
+                <w:color w:val="323232" w:themeColor="background1"/>
+              </w:rPr>
+            </w:pPr>
             <w:r>
+              <w:rPr>
+                <w:color w:val="323232" w:themeColor="background1"/>
+              </w:rPr>
               <w:t>INT (PK)  not null</w:t>
             </w:r>
           </w:p>
@@ -5704,7 +6345,15 @@
             <w:tcW w:w="2322" w:type="dxa"/>
           </w:tcPr>
           <w:p>
+            <w:pPr>
+              <w:rPr>
+                <w:color w:val="323232" w:themeColor="background1"/>
+              </w:rPr>
+            </w:pPr>
             <w:r>
+              <w:rPr>
+                <w:color w:val="323232" w:themeColor="background1"/>
+              </w:rPr>
               <w:t>Password</w:t>
             </w:r>
           </w:p>
@@ -5714,7 +6363,15 @@
             <w:tcW w:w="2247" w:type="dxa"/>
           </w:tcPr>
           <w:p>
+            <w:pPr>
+              <w:rPr>
+                <w:color w:val="323232" w:themeColor="background1"/>
+              </w:rPr>
+            </w:pPr>
             <w:r>
+              <w:rPr>
+                <w:color w:val="323232" w:themeColor="background1"/>
+              </w:rPr>
               <w:t>Char(20) not null</w:t>
             </w:r>
           </w:p>
@@ -5729,9 +6386,19 @@
             <w:tcW w:w="2322" w:type="dxa"/>
           </w:tcPr>
           <w:p>
+            <w:pPr>
+              <w:rPr>
+                <w:color w:val="323232" w:themeColor="background1"/>
+              </w:rPr>
+            </w:pPr>
+            <w:proofErr w:type="spellStart"/>
             <w:r>
+              <w:rPr>
+                <w:color w:val="323232" w:themeColor="background1"/>
+              </w:rPr>
               <w:t>isManager</w:t>
             </w:r>
+            <w:proofErr w:type="spellEnd"/>
           </w:p>
         </w:tc>
         <w:tc>
@@ -5739,14 +6406,36 @@
             <w:tcW w:w="2247" w:type="dxa"/>
           </w:tcPr>
           <w:p>
+            <w:pPr>
+              <w:rPr>
+                <w:color w:val="323232" w:themeColor="background1"/>
+              </w:rPr>
+            </w:pPr>
+            <w:proofErr w:type="spellStart"/>
             <w:r>
-              <w:t>Tinyint(1)  not null</w:t>
+              <w:rPr>
+                <w:color w:val="323232" w:themeColor="background1"/>
+              </w:rPr>
+              <w:t>Tinyint</w:t>
+            </w:r>
+            <w:proofErr w:type="spellEnd"/>
+            <w:r>
+              <w:rPr>
+                <w:color w:val="323232" w:themeColor="background1"/>
+              </w:rPr>
+              <w:t>(1)  not null</w:t>
             </w:r>
           </w:p>
         </w:tc>
       </w:tr>
     </w:tbl>
-    <w:p/>
+    <w:p>
+      <w:pPr>
+        <w:rPr>
+          <w:color w:val="323232" w:themeColor="background1"/>
+        </w:rPr>
+      </w:pPr>
+    </w:p>
     <w:tbl>
       <w:tblPr>
         <w:tblStyle w:val="TableGrid"/>
@@ -5771,8 +6460,14 @@
           <w:p>
             <w:pPr>
               <w:jc w:val="center"/>
+              <w:rPr>
+                <w:color w:val="323232" w:themeColor="background1"/>
+              </w:rPr>
             </w:pPr>
             <w:r>
+              <w:rPr>
+                <w:color w:val="323232" w:themeColor="background1"/>
+              </w:rPr>
               <w:t>Customer</w:t>
             </w:r>
           </w:p>
@@ -5787,9 +6482,19 @@
             <w:tcW w:w="1288" w:type="dxa"/>
           </w:tcPr>
           <w:p>
+            <w:pPr>
+              <w:rPr>
+                <w:color w:val="323232" w:themeColor="background1"/>
+              </w:rPr>
+            </w:pPr>
+            <w:proofErr w:type="spellStart"/>
             <w:r>
+              <w:rPr>
+                <w:color w:val="323232" w:themeColor="background1"/>
+              </w:rPr>
               <w:t>customerID</w:t>
             </w:r>
+            <w:proofErr w:type="spellEnd"/>
           </w:p>
         </w:tc>
         <w:tc>
@@ -5797,7 +6502,15 @@
             <w:tcW w:w="1289" w:type="dxa"/>
           </w:tcPr>
           <w:p>
+            <w:pPr>
+              <w:rPr>
+                <w:color w:val="323232" w:themeColor="background1"/>
+              </w:rPr>
+            </w:pPr>
             <w:r>
+              <w:rPr>
+                <w:color w:val="323232" w:themeColor="background1"/>
+              </w:rPr>
               <w:t>INT (PK)  not null</w:t>
             </w:r>
           </w:p>
@@ -5812,7 +6525,15 @@
             <w:tcW w:w="1288" w:type="dxa"/>
           </w:tcPr>
           <w:p>
+            <w:pPr>
+              <w:rPr>
+                <w:color w:val="323232" w:themeColor="background1"/>
+              </w:rPr>
+            </w:pPr>
             <w:r>
+              <w:rPr>
+                <w:color w:val="323232" w:themeColor="background1"/>
+              </w:rPr>
               <w:t>password</w:t>
             </w:r>
           </w:p>
@@ -5822,16 +6543,42 @@
             <w:tcW w:w="1289" w:type="dxa"/>
           </w:tcPr>
           <w:p>
+            <w:pPr>
+              <w:rPr>
+                <w:color w:val="323232" w:themeColor="background1"/>
+              </w:rPr>
+            </w:pPr>
             <w:r>
+              <w:rPr>
+                <w:color w:val="323232" w:themeColor="background1"/>
+              </w:rPr>
               <w:t xml:space="preserve">CHAR (20)  not null  </w:t>
             </w:r>
           </w:p>
         </w:tc>
       </w:tr>
     </w:tbl>
-    <w:p/>
-    <w:p/>
-    <w:p/>
+    <w:p>
+      <w:pPr>
+        <w:rPr>
+          <w:color w:val="323232" w:themeColor="background1"/>
+        </w:rPr>
+      </w:pPr>
+    </w:p>
+    <w:p>
+      <w:pPr>
+        <w:rPr>
+          <w:color w:val="323232" w:themeColor="background1"/>
+        </w:rPr>
+      </w:pPr>
+    </w:p>
+    <w:p>
+      <w:pPr>
+        <w:rPr>
+          <w:color w:val="323232" w:themeColor="background1"/>
+        </w:rPr>
+      </w:pPr>
+    </w:p>
     <w:tbl>
       <w:tblPr>
         <w:tblStyle w:val="TableGrid"/>
@@ -5855,10 +6602,18 @@
           <w:p>
             <w:pPr>
               <w:jc w:val="center"/>
+              <w:rPr>
+                <w:color w:val="323232" w:themeColor="background1"/>
+              </w:rPr>
             </w:pPr>
+            <w:proofErr w:type="spellStart"/>
             <w:r>
+              <w:rPr>
+                <w:color w:val="323232" w:themeColor="background1"/>
+              </w:rPr>
               <w:t>CustomerHasOrder</w:t>
             </w:r>
+            <w:proofErr w:type="spellEnd"/>
           </w:p>
         </w:tc>
       </w:tr>
@@ -5871,9 +6626,19 @@
             <w:tcW w:w="2255" w:type="dxa"/>
           </w:tcPr>
           <w:p>
+            <w:pPr>
+              <w:rPr>
+                <w:color w:val="323232" w:themeColor="background1"/>
+              </w:rPr>
+            </w:pPr>
+            <w:proofErr w:type="spellStart"/>
             <w:r>
+              <w:rPr>
+                <w:color w:val="323232" w:themeColor="background1"/>
+              </w:rPr>
               <w:t>customerID</w:t>
             </w:r>
+            <w:proofErr w:type="spellEnd"/>
           </w:p>
         </w:tc>
         <w:tc>
@@ -5881,8 +6646,30 @@
             <w:tcW w:w="2419" w:type="dxa"/>
           </w:tcPr>
           <w:p>
+            <w:pPr>
+              <w:rPr>
+                <w:color w:val="323232" w:themeColor="background1"/>
+              </w:rPr>
+            </w:pPr>
             <w:r>
-              <w:t>INT (FK references Customer.customerID) not null</w:t>
+              <w:rPr>
+                <w:color w:val="323232" w:themeColor="background1"/>
+              </w:rPr>
+              <w:t xml:space="preserve">INT (FK references </w:t>
+            </w:r>
+            <w:proofErr w:type="spellStart"/>
+            <w:r>
+              <w:rPr>
+                <w:color w:val="323232" w:themeColor="background1"/>
+              </w:rPr>
+              <w:t>Customer.customerID</w:t>
+            </w:r>
+            <w:proofErr w:type="spellEnd"/>
+            <w:r>
+              <w:rPr>
+                <w:color w:val="323232" w:themeColor="background1"/>
+              </w:rPr>
+              <w:t>) not null</w:t>
             </w:r>
           </w:p>
         </w:tc>
@@ -5896,9 +6683,19 @@
             <w:tcW w:w="2255" w:type="dxa"/>
           </w:tcPr>
           <w:p>
+            <w:pPr>
+              <w:rPr>
+                <w:color w:val="323232" w:themeColor="background1"/>
+              </w:rPr>
+            </w:pPr>
+            <w:proofErr w:type="spellStart"/>
             <w:r>
+              <w:rPr>
+                <w:color w:val="323232" w:themeColor="background1"/>
+              </w:rPr>
               <w:t>orderID</w:t>
             </w:r>
+            <w:proofErr w:type="spellEnd"/>
           </w:p>
         </w:tc>
         <w:tc>
@@ -5906,27 +6703,81 @@
             <w:tcW w:w="2419" w:type="dxa"/>
           </w:tcPr>
           <w:p>
+            <w:pPr>
+              <w:rPr>
+                <w:color w:val="323232" w:themeColor="background1"/>
+              </w:rPr>
+            </w:pPr>
             <w:r>
-              <w:t>INT (PK) (FK references CustomerOrder.orderID) not null</w:t>
+              <w:rPr>
+                <w:color w:val="323232" w:themeColor="background1"/>
+              </w:rPr>
+              <w:t xml:space="preserve">INT (PK) (FK references </w:t>
+            </w:r>
+            <w:proofErr w:type="spellStart"/>
+            <w:r>
+              <w:rPr>
+                <w:color w:val="323232" w:themeColor="background1"/>
+              </w:rPr>
+              <w:t>CustomerOrder.orderID</w:t>
+            </w:r>
+            <w:proofErr w:type="spellEnd"/>
+            <w:r>
+              <w:rPr>
+                <w:color w:val="323232" w:themeColor="background1"/>
+              </w:rPr>
+              <w:t>) not null</w:t>
             </w:r>
           </w:p>
         </w:tc>
       </w:tr>
     </w:tbl>
-    <w:p/>
-    <w:p/>
-    <w:p/>
-    <w:p/>
-    <w:p/>
+    <w:p>
+      <w:pPr>
+        <w:rPr>
+          <w:color w:val="323232" w:themeColor="background1"/>
+        </w:rPr>
+      </w:pPr>
+    </w:p>
+    <w:p>
+      <w:pPr>
+        <w:rPr>
+          <w:color w:val="323232" w:themeColor="background1"/>
+        </w:rPr>
+      </w:pPr>
+    </w:p>
+    <w:p>
+      <w:pPr>
+        <w:rPr>
+          <w:color w:val="323232" w:themeColor="background1"/>
+        </w:rPr>
+      </w:pPr>
+    </w:p>
+    <w:p>
+      <w:pPr>
+        <w:rPr>
+          <w:color w:val="323232" w:themeColor="background1"/>
+        </w:rPr>
+      </w:pPr>
+    </w:p>
+    <w:p>
+      <w:pPr>
+        <w:rPr>
+          <w:color w:val="323232" w:themeColor="background1"/>
+        </w:rPr>
+      </w:pPr>
+    </w:p>
     <w:p>
       <w:pPr>
         <w:rPr>
           <w:b/>
+          <w:color w:val="323232" w:themeColor="background1"/>
         </w:rPr>
       </w:pPr>
       <w:r>
         <w:rPr>
           <w:b/>
+          <w:color w:val="323232" w:themeColor="background1"/>
         </w:rPr>
         <w:t>Functional Dependencies / Form</w:t>
       </w:r>
@@ -5936,45 +6787,101 @@
         <w:ind w:left="720"/>
         <w:rPr>
           <w:b/>
+          <w:color w:val="323232" w:themeColor="background1"/>
           <w:u w:val="single"/>
         </w:rPr>
       </w:pPr>
+      <w:proofErr w:type="spellStart"/>
       <w:r>
         <w:rPr>
           <w:b/>
+          <w:color w:val="323232" w:themeColor="background1"/>
           <w:u w:val="single"/>
         </w:rPr>
         <w:t>OrderHasItem</w:t>
       </w:r>
+      <w:proofErr w:type="spellEnd"/>
     </w:p>
     <w:p>
       <w:pPr>
         <w:ind w:left="720"/>
-      </w:pPr>
-      <w:r>
-        <w:t xml:space="preserve">FD: Where A, B, and C are orderID, itemID, and quantity respectively, we have AB-&gt;C because the quantity of item </w:t>
-      </w:r>
-      <w:r>
+        <w:rPr>
+          <w:color w:val="323232" w:themeColor="background1"/>
+        </w:rPr>
+      </w:pPr>
+      <w:r>
+        <w:rPr>
+          <w:color w:val="323232" w:themeColor="background1"/>
+        </w:rPr>
+        <w:t xml:space="preserve">FD: Where A, B, and C are </w:t>
+      </w:r>
+      <w:proofErr w:type="spellStart"/>
+      <w:r>
+        <w:rPr>
+          <w:color w:val="323232" w:themeColor="background1"/>
+        </w:rPr>
+        <w:t>orderID</w:t>
+      </w:r>
+      <w:proofErr w:type="spellEnd"/>
+      <w:r>
+        <w:rPr>
+          <w:color w:val="323232" w:themeColor="background1"/>
+        </w:rPr>
+        <w:t xml:space="preserve">, </w:t>
+      </w:r>
+      <w:proofErr w:type="spellStart"/>
+      <w:r>
+        <w:rPr>
+          <w:color w:val="323232" w:themeColor="background1"/>
+        </w:rPr>
+        <w:t>itemID</w:t>
+      </w:r>
+      <w:proofErr w:type="spellEnd"/>
+      <w:r>
+        <w:rPr>
+          <w:color w:val="323232" w:themeColor="background1"/>
+        </w:rPr>
+        <w:t xml:space="preserve">, and quantity respectively, we have AB-&gt;C because the quantity of item </w:t>
+      </w:r>
+      <w:r>
+        <w:rPr>
+          <w:color w:val="323232" w:themeColor="background1"/>
+        </w:rPr>
         <w:t xml:space="preserve">in the order </w:t>
       </w:r>
       <w:r>
+        <w:rPr>
+          <w:color w:val="323232" w:themeColor="background1"/>
+        </w:rPr>
         <w:t>depends on not only the order, but also the item in the order. AB is our key.</w:t>
       </w:r>
     </w:p>
     <w:p>
       <w:pPr>
         <w:ind w:left="720"/>
-      </w:pPr>
-      <w:r>
+        <w:rPr>
+          <w:color w:val="323232" w:themeColor="background1"/>
+        </w:rPr>
+      </w:pPr>
+      <w:r>
+        <w:rPr>
+          <w:color w:val="323232" w:themeColor="background1"/>
+        </w:rPr>
         <w:t xml:space="preserve">Normalization: </w:t>
       </w:r>
       <w:r>
+        <w:rPr>
+          <w:color w:val="323232" w:themeColor="background1"/>
+        </w:rPr>
         <w:t>This relation is in BCNF because it is in 1NF and every determinant is a candidate key. We know it to be in 1NF because the domain of each attribute contains only atomic values and there are no multivalued attributes.</w:t>
       </w:r>
     </w:p>
     <w:p>
       <w:pPr>
         <w:ind w:left="720"/>
+        <w:rPr>
+          <w:color w:val="323232" w:themeColor="background1"/>
+        </w:rPr>
       </w:pPr>
     </w:p>
     <w:p>
@@ -5982,6 +6889,7 @@
         <w:ind w:left="720"/>
         <w:rPr>
           <w:b/>
+          <w:color w:val="323232" w:themeColor="background1"/>
           <w:u w:val="single"/>
         </w:rPr>
       </w:pPr>
@@ -5991,44 +6899,196 @@
         <w:ind w:left="720"/>
         <w:rPr>
           <w:b/>
+          <w:color w:val="323232" w:themeColor="background1"/>
           <w:u w:val="single"/>
         </w:rPr>
       </w:pPr>
+      <w:proofErr w:type="spellStart"/>
       <w:r>
         <w:rPr>
           <w:b/>
+          <w:color w:val="323232" w:themeColor="background1"/>
           <w:u w:val="single"/>
         </w:rPr>
         <w:lastRenderedPageBreak/>
-        <w:t>Cart</w:t>
-      </w:r>
-      <w:r>
+        <w:t>CartHasItem</w:t>
+      </w:r>
+      <w:proofErr w:type="spellEnd"/>
+    </w:p>
+    <w:p>
+      <w:pPr>
+        <w:ind w:left="720"/>
+        <w:rPr>
+          <w:color w:val="323232" w:themeColor="background1"/>
+        </w:rPr>
+      </w:pPr>
+      <w:r>
+        <w:rPr>
+          <w:color w:val="323232" w:themeColor="background1"/>
+        </w:rPr>
+        <w:t xml:space="preserve">FD: Where A, B, and C are </w:t>
+      </w:r>
+      <w:proofErr w:type="spellStart"/>
+      <w:r>
+        <w:rPr>
+          <w:color w:val="323232" w:themeColor="background1"/>
+        </w:rPr>
+        <w:t>itemID</w:t>
+      </w:r>
+      <w:proofErr w:type="spellEnd"/>
+      <w:r>
+        <w:rPr>
+          <w:color w:val="323232" w:themeColor="background1"/>
+        </w:rPr>
+        <w:t xml:space="preserve">, </w:t>
+      </w:r>
+      <w:proofErr w:type="spellStart"/>
+      <w:r>
+        <w:rPr>
+          <w:color w:val="323232" w:themeColor="background1"/>
+        </w:rPr>
+        <w:t>cartID</w:t>
+      </w:r>
+      <w:proofErr w:type="spellEnd"/>
+      <w:r>
+        <w:rPr>
+          <w:color w:val="323232" w:themeColor="background1"/>
+        </w:rPr>
+        <w:t xml:space="preserve">, and </w:t>
+      </w:r>
+      <w:proofErr w:type="spellStart"/>
+      <w:r>
+        <w:rPr>
+          <w:color w:val="323232" w:themeColor="background1"/>
+        </w:rPr>
+        <w:t>itemQuantity</w:t>
+      </w:r>
+      <w:proofErr w:type="spellEnd"/>
+      <w:r>
+        <w:rPr>
+          <w:color w:val="323232" w:themeColor="background1"/>
+        </w:rPr>
+        <w:t xml:space="preserve"> respectively, we have AB-&gt;C because the quantity of item in the cart depends on not only the order, but also the item in the order. AB is our key.</w:t>
+      </w:r>
+    </w:p>
+    <w:p>
+      <w:pPr>
+        <w:ind w:left="720"/>
+        <w:rPr>
+          <w:color w:val="323232" w:themeColor="background1"/>
+        </w:rPr>
+      </w:pPr>
+      <w:r>
+        <w:rPr>
+          <w:color w:val="323232" w:themeColor="background1"/>
+        </w:rPr>
+        <w:t>Normalization: This relation is in BCNF because it is in 1NF and every determinant is a candidate key. We know it to be in 1NF because the domain of each attribute contains only atomic values and there are no multivalued attributes.</w:t>
+      </w:r>
+    </w:p>
+    <w:p>
+      <w:pPr>
+        <w:ind w:left="720"/>
+        <w:rPr>
+          <w:color w:val="323232" w:themeColor="background1"/>
+        </w:rPr>
+      </w:pPr>
+    </w:p>
+    <w:p>
+      <w:pPr>
+        <w:ind w:left="720"/>
         <w:rPr>
           <w:b/>
+          <w:color w:val="323232" w:themeColor="background1"/>
           <w:u w:val="single"/>
         </w:rPr>
-        <w:t>HasItem</w:t>
-      </w:r>
+      </w:pPr>
+      <w:proofErr w:type="spellStart"/>
+      <w:r>
+        <w:rPr>
+          <w:b/>
+          <w:color w:val="323232" w:themeColor="background1"/>
+          <w:u w:val="single"/>
+        </w:rPr>
+        <w:t>CustomerOrder</w:t>
+      </w:r>
+      <w:proofErr w:type="spellEnd"/>
     </w:p>
     <w:p>
       <w:pPr>
         <w:ind w:left="720"/>
-      </w:pPr>
-      <w:r>
-        <w:t>FD: Where A, B, and C are itemID, cartID, and itemQuantity respectively, we have AB-&gt;C because the quantity of item in the cart depends on not only the order, but also the item in the order. AB is our key.</w:t>
+        <w:rPr>
+          <w:color w:val="323232" w:themeColor="background1"/>
+        </w:rPr>
+      </w:pPr>
+      <w:r>
+        <w:rPr>
+          <w:color w:val="323232" w:themeColor="background1"/>
+        </w:rPr>
+        <w:t xml:space="preserve">FD: Where A, B, and C are </w:t>
+      </w:r>
+      <w:proofErr w:type="spellStart"/>
+      <w:r>
+        <w:rPr>
+          <w:color w:val="323232" w:themeColor="background1"/>
+        </w:rPr>
+        <w:t>orderID</w:t>
+      </w:r>
+      <w:proofErr w:type="spellEnd"/>
+      <w:r>
+        <w:rPr>
+          <w:color w:val="323232" w:themeColor="background1"/>
+        </w:rPr>
+        <w:t xml:space="preserve">, </w:t>
+      </w:r>
+      <w:proofErr w:type="spellStart"/>
+      <w:r>
+        <w:rPr>
+          <w:color w:val="323232" w:themeColor="background1"/>
+        </w:rPr>
+        <w:t>orderStatus</w:t>
+      </w:r>
+      <w:proofErr w:type="spellEnd"/>
+      <w:r>
+        <w:rPr>
+          <w:color w:val="323232" w:themeColor="background1"/>
+        </w:rPr>
+        <w:t xml:space="preserve">, and </w:t>
+      </w:r>
+      <w:proofErr w:type="spellStart"/>
+      <w:r>
+        <w:rPr>
+          <w:color w:val="323232" w:themeColor="background1"/>
+        </w:rPr>
+        <w:t>TimeStamp</w:t>
+      </w:r>
+      <w:proofErr w:type="spellEnd"/>
+      <w:r>
+        <w:rPr>
+          <w:color w:val="323232" w:themeColor="background1"/>
+        </w:rPr>
+        <w:t xml:space="preserve"> respectively, we have A-&gt;B and A-&gt;C because the order status and time stamp depend on the particular order we are looking at. A is our key.</w:t>
       </w:r>
     </w:p>
     <w:p>
       <w:pPr>
         <w:ind w:left="720"/>
-      </w:pPr>
-      <w:r>
+        <w:rPr>
+          <w:color w:val="323232" w:themeColor="background1"/>
+        </w:rPr>
+      </w:pPr>
+      <w:r>
+        <w:rPr>
+          <w:color w:val="323232" w:themeColor="background1"/>
+        </w:rPr>
         <w:t>Normalization: This relation is in BCNF because it is in 1NF and every determinant is a candidate key. We know it to be in 1NF because the domain of each attribute contains only atomic values and there are no multivalued attributes.</w:t>
       </w:r>
     </w:p>
     <w:p>
       <w:pPr>
         <w:ind w:left="720"/>
+        <w:rPr>
+          <w:color w:val="323232" w:themeColor="background1"/>
+        </w:rPr>
       </w:pPr>
     </w:p>
     <w:p>
@@ -6036,36 +7096,95 @@
         <w:ind w:left="720"/>
         <w:rPr>
           <w:b/>
+          <w:color w:val="323232" w:themeColor="background1"/>
           <w:u w:val="single"/>
         </w:rPr>
       </w:pPr>
       <w:r>
         <w:rPr>
           <w:b/>
+          <w:color w:val="323232" w:themeColor="background1"/>
           <w:u w:val="single"/>
         </w:rPr>
-        <w:t>CustomerOrder</w:t>
+        <w:t>Item</w:t>
       </w:r>
     </w:p>
     <w:p>
       <w:pPr>
         <w:ind w:left="720"/>
-      </w:pPr>
-      <w:r>
-        <w:t>FD: Where A, B, and C are orderID, orderStatus, and TimeStamp respectively, we have A-&gt;B and A-&gt;C because the order status and time stamp depend on the particular order we are looking at. A is our key.</w:t>
+        <w:rPr>
+          <w:color w:val="323232" w:themeColor="background1"/>
+        </w:rPr>
+      </w:pPr>
+      <w:r>
+        <w:rPr>
+          <w:color w:val="323232" w:themeColor="background1"/>
+        </w:rPr>
+        <w:t xml:space="preserve">FD: Where A, B, C, and </w:t>
+      </w:r>
+      <w:proofErr w:type="spellStart"/>
+      <w:r>
+        <w:rPr>
+          <w:color w:val="323232" w:themeColor="background1"/>
+        </w:rPr>
+        <w:t>D are</w:t>
+      </w:r>
+      <w:proofErr w:type="spellEnd"/>
+      <w:r>
+        <w:rPr>
+          <w:color w:val="323232" w:themeColor="background1"/>
+        </w:rPr>
+        <w:t xml:space="preserve"> </w:t>
+      </w:r>
+      <w:proofErr w:type="spellStart"/>
+      <w:r>
+        <w:rPr>
+          <w:color w:val="323232" w:themeColor="background1"/>
+        </w:rPr>
+        <w:t>itemID</w:t>
+      </w:r>
+      <w:proofErr w:type="spellEnd"/>
+      <w:r>
+        <w:rPr>
+          <w:color w:val="323232" w:themeColor="background1"/>
+        </w:rPr>
+        <w:t xml:space="preserve">, </w:t>
+      </w:r>
+      <w:proofErr w:type="spellStart"/>
+      <w:r>
+        <w:rPr>
+          <w:color w:val="323232" w:themeColor="background1"/>
+        </w:rPr>
+        <w:t>numberInStock</w:t>
+      </w:r>
+      <w:proofErr w:type="spellEnd"/>
+      <w:r>
+        <w:rPr>
+          <w:color w:val="323232" w:themeColor="background1"/>
+        </w:rPr>
+        <w:t>, name, and price respectively, we have      A-&gt;B, A-&gt;C, and A-&gt;D because the number in stock, and name, and the price all depend on the particular item we are examining. A is our key.</w:t>
       </w:r>
     </w:p>
     <w:p>
       <w:pPr>
         <w:ind w:left="720"/>
-      </w:pPr>
-      <w:r>
+        <w:rPr>
+          <w:color w:val="323232" w:themeColor="background1"/>
+        </w:rPr>
+      </w:pPr>
+      <w:r>
+        <w:rPr>
+          <w:color w:val="323232" w:themeColor="background1"/>
+        </w:rPr>
         <w:t>Normalization: This relation is in BCNF because it is in 1NF and every determinant is a candidate key. We know it to be in 1NF because the domain of each attribute contains only atomic values and there are no multivalued attributes.</w:t>
       </w:r>
     </w:p>
     <w:p>
       <w:pPr>
         <w:ind w:left="720"/>
+        <w:rPr>
+          <w:color w:val="323232" w:themeColor="background1"/>
+        </w:rPr>
       </w:pPr>
     </w:p>
     <w:p>
@@ -6073,36 +7192,81 @@
         <w:ind w:left="720"/>
         <w:rPr>
           <w:b/>
+          <w:color w:val="323232" w:themeColor="background1"/>
           <w:u w:val="single"/>
         </w:rPr>
       </w:pPr>
       <w:r>
         <w:rPr>
           <w:b/>
+          <w:color w:val="323232" w:themeColor="background1"/>
           <w:u w:val="single"/>
         </w:rPr>
-        <w:t>Item</w:t>
+        <w:t>Staff</w:t>
       </w:r>
     </w:p>
     <w:p>
       <w:pPr>
         <w:ind w:left="720"/>
-      </w:pPr>
-      <w:r>
-        <w:t>FD: Where A, B, C, and D are itemID, numberInStock, name, and price respectively, we have      A-&gt;B, A-&gt;C, and A-&gt;D because the number in stock, and name, and the price all depend on the particular item we are examining. A is our key.</w:t>
+        <w:rPr>
+          <w:color w:val="323232" w:themeColor="background1"/>
+        </w:rPr>
+      </w:pPr>
+      <w:r>
+        <w:rPr>
+          <w:color w:val="323232" w:themeColor="background1"/>
+        </w:rPr>
+        <w:t xml:space="preserve">FD: Where A, B, and C are </w:t>
+      </w:r>
+      <w:proofErr w:type="spellStart"/>
+      <w:r>
+        <w:rPr>
+          <w:color w:val="323232" w:themeColor="background1"/>
+        </w:rPr>
+        <w:t>staffID</w:t>
+      </w:r>
+      <w:proofErr w:type="spellEnd"/>
+      <w:r>
+        <w:rPr>
+          <w:color w:val="323232" w:themeColor="background1"/>
+        </w:rPr>
+        <w:t xml:space="preserve">, password, and </w:t>
+      </w:r>
+      <w:proofErr w:type="spellStart"/>
+      <w:r>
+        <w:rPr>
+          <w:color w:val="323232" w:themeColor="background1"/>
+        </w:rPr>
+        <w:t>isManager</w:t>
+      </w:r>
+      <w:proofErr w:type="spellEnd"/>
+      <w:r>
+        <w:rPr>
+          <w:color w:val="323232" w:themeColor="background1"/>
+        </w:rPr>
+        <w:t xml:space="preserve"> respectively, we have A-&gt;B and A-&gt;C because the password of the staff member and whether he/she is a manager depends on the particular staff member. A is our key.</w:t>
       </w:r>
     </w:p>
     <w:p>
       <w:pPr>
         <w:ind w:left="720"/>
-      </w:pPr>
-      <w:r>
+        <w:rPr>
+          <w:color w:val="323232" w:themeColor="background1"/>
+        </w:rPr>
+      </w:pPr>
+      <w:r>
+        <w:rPr>
+          <w:color w:val="323232" w:themeColor="background1"/>
+        </w:rPr>
         <w:t>Normalization: This relation is in BCNF because it is in 1NF and every determinant is a candidate key. We know it to be in 1NF because the domain of each attribute contains only atomic values and there are no multivalued attributes.</w:t>
       </w:r>
     </w:p>
     <w:p>
       <w:pPr>
         <w:ind w:left="720"/>
+        <w:rPr>
+          <w:color w:val="323232" w:themeColor="background1"/>
+        </w:rPr>
       </w:pPr>
     </w:p>
     <w:p>
@@ -6110,67 +7274,34 @@
         <w:ind w:left="720"/>
         <w:rPr>
           <w:b/>
+          <w:color w:val="323232" w:themeColor="background1"/>
           <w:u w:val="single"/>
         </w:rPr>
       </w:pPr>
-      <w:r>
+    </w:p>
+    <w:p>
+      <w:pPr>
+        <w:ind w:left="720"/>
         <w:rPr>
           <w:b/>
+          <w:color w:val="323232" w:themeColor="background1"/>
           <w:u w:val="single"/>
         </w:rPr>
-        <w:t>Staff</w:t>
-      </w:r>
+      </w:pPr>
     </w:p>
     <w:p>
       <w:pPr>
         <w:ind w:left="720"/>
-      </w:pPr>
-      <w:r>
-        <w:t>FD: Where A, B, and C are staffID, password, and isManager respectively, we have A-&gt;B and A-&gt;C because the password of the staff member and whether he/she is a manager depends on the particular staff member. A is our key.</w:t>
-      </w:r>
-    </w:p>
-    <w:p>
-      <w:pPr>
-        <w:ind w:left="720"/>
-      </w:pPr>
-      <w:r>
-        <w:t>Normalization: This relation is in BCNF because it is in 1NF and every determinant is a candidate key. We know it to be in 1NF because the domain of each attribute contains only atomic values and there are no multivalued attributes.</w:t>
-      </w:r>
-    </w:p>
-    <w:p>
-      <w:pPr>
-        <w:ind w:left="720"/>
-      </w:pPr>
-    </w:p>
-    <w:p>
-      <w:pPr>
-        <w:ind w:left="720"/>
         <w:rPr>
           <w:b/>
+          <w:color w:val="323232" w:themeColor="background1"/>
           <w:u w:val="single"/>
         </w:rPr>
       </w:pPr>
-    </w:p>
-    <w:p>
-      <w:pPr>
-        <w:ind w:left="720"/>
+      <w:r>
         <w:rPr>
           <w:b/>
-          <w:u w:val="single"/>
-        </w:rPr>
-      </w:pPr>
-    </w:p>
-    <w:p>
-      <w:pPr>
-        <w:ind w:left="720"/>
-        <w:rPr>
-          <w:b/>
-          <w:u w:val="single"/>
-        </w:rPr>
-      </w:pPr>
-      <w:r>
-        <w:rPr>
-          <w:b/>
+          <w:color w:val="323232" w:themeColor="background1"/>
           <w:u w:val="single"/>
         </w:rPr>
         <w:lastRenderedPageBreak/>
@@ -6180,22 +7311,65 @@
     <w:p>
       <w:pPr>
         <w:ind w:left="720"/>
-      </w:pPr>
-      <w:r>
-        <w:t>FD: Where A and B are customerID and password respectively, we have A-&gt;B because the password of the customer is dependent on the particular customer. A is our key.</w:t>
+        <w:rPr>
+          <w:color w:val="323232" w:themeColor="background1"/>
+        </w:rPr>
+      </w:pPr>
+      <w:r>
+        <w:rPr>
+          <w:color w:val="323232" w:themeColor="background1"/>
+        </w:rPr>
+        <w:t xml:space="preserve">FD: Where </w:t>
+      </w:r>
+      <w:proofErr w:type="gramStart"/>
+      <w:r>
+        <w:rPr>
+          <w:color w:val="323232" w:themeColor="background1"/>
+        </w:rPr>
+        <w:t>A and</w:t>
+      </w:r>
+      <w:proofErr w:type="gramEnd"/>
+      <w:r>
+        <w:rPr>
+          <w:color w:val="323232" w:themeColor="background1"/>
+        </w:rPr>
+        <w:t xml:space="preserve"> B are </w:t>
+      </w:r>
+      <w:proofErr w:type="spellStart"/>
+      <w:r>
+        <w:rPr>
+          <w:color w:val="323232" w:themeColor="background1"/>
+        </w:rPr>
+        <w:t>customerID</w:t>
+      </w:r>
+      <w:proofErr w:type="spellEnd"/>
+      <w:r>
+        <w:rPr>
+          <w:color w:val="323232" w:themeColor="background1"/>
+        </w:rPr>
+        <w:t xml:space="preserve"> and password respectively, we have A-&gt;B because the password of the customer is dependent on the particular customer. A is our key.</w:t>
       </w:r>
     </w:p>
     <w:p>
       <w:pPr>
         <w:ind w:left="720"/>
-      </w:pPr>
-      <w:r>
+        <w:rPr>
+          <w:color w:val="323232" w:themeColor="background1"/>
+        </w:rPr>
+      </w:pPr>
+      <w:r>
+        <w:rPr>
+          <w:color w:val="323232" w:themeColor="background1"/>
+        </w:rPr>
         <w:t>Normalization: This relation is in BCNF because it is in 1NF and every determinant is a candidate key. We know it to be in 1NF because the domain of each attribute contains only atomic values and there are no multivalued attributes.</w:t>
       </w:r>
     </w:p>
     <w:p>
       <w:pPr>
         <w:ind w:left="720"/>
+        <w:rPr>
+          <w:color w:val="323232" w:themeColor="background1"/>
+        </w:rPr>
       </w:pPr>
     </w:p>
     <w:p>
@@ -6203,49 +7377,149 @@
         <w:ind w:left="720"/>
         <w:rPr>
           <w:b/>
+          <w:color w:val="323232" w:themeColor="background1"/>
           <w:u w:val="single"/>
         </w:rPr>
       </w:pPr>
+      <w:proofErr w:type="spellStart"/>
       <w:r>
         <w:rPr>
           <w:b/>
+          <w:color w:val="323232" w:themeColor="background1"/>
           <w:u w:val="single"/>
         </w:rPr>
         <w:t>CustomerHasOrder</w:t>
       </w:r>
+      <w:proofErr w:type="spellEnd"/>
     </w:p>
     <w:p>
       <w:pPr>
         <w:ind w:left="720"/>
-      </w:pPr>
-      <w:r>
-        <w:t xml:space="preserve">FD: Where A and B are customerID and orderID respectively, we have </w:t>
-      </w:r>
-      <w:r>
-        <w:t>B-&gt;A because the order holds the information as to what customer placed it. If we have the orderID we can deduce the customerID, because a customer can have multiple orders the reverse of this statement does not hold.</w:t>
-      </w:r>
-      <w:r>
+        <w:rPr>
+          <w:color w:val="323232" w:themeColor="background1"/>
+        </w:rPr>
+      </w:pPr>
+      <w:r>
+        <w:rPr>
+          <w:color w:val="323232" w:themeColor="background1"/>
+        </w:rPr>
+        <w:t xml:space="preserve">FD: Where </w:t>
+      </w:r>
+      <w:proofErr w:type="gramStart"/>
+      <w:r>
+        <w:rPr>
+          <w:color w:val="323232" w:themeColor="background1"/>
+        </w:rPr>
+        <w:t>A and</w:t>
+      </w:r>
+      <w:proofErr w:type="gramEnd"/>
+      <w:r>
+        <w:rPr>
+          <w:color w:val="323232" w:themeColor="background1"/>
+        </w:rPr>
+        <w:t xml:space="preserve"> B are </w:t>
+      </w:r>
+      <w:proofErr w:type="spellStart"/>
+      <w:r>
+        <w:rPr>
+          <w:color w:val="323232" w:themeColor="background1"/>
+        </w:rPr>
+        <w:t>customerID</w:t>
+      </w:r>
+      <w:proofErr w:type="spellEnd"/>
+      <w:r>
+        <w:rPr>
+          <w:color w:val="323232" w:themeColor="background1"/>
+        </w:rPr>
+        <w:t xml:space="preserve"> and </w:t>
+      </w:r>
+      <w:proofErr w:type="spellStart"/>
+      <w:r>
+        <w:rPr>
+          <w:color w:val="323232" w:themeColor="background1"/>
+        </w:rPr>
+        <w:t>orderID</w:t>
+      </w:r>
+      <w:proofErr w:type="spellEnd"/>
+      <w:r>
+        <w:rPr>
+          <w:color w:val="323232" w:themeColor="background1"/>
+        </w:rPr>
+        <w:t xml:space="preserve"> respectively, we have </w:t>
+      </w:r>
+      <w:r>
+        <w:rPr>
+          <w:color w:val="323232" w:themeColor="background1"/>
+        </w:rPr>
+        <w:t xml:space="preserve">B-&gt;A because the order holds the information as to what customer placed it. If we have the </w:t>
+      </w:r>
+      <w:proofErr w:type="spellStart"/>
+      <w:r>
+        <w:rPr>
+          <w:color w:val="323232" w:themeColor="background1"/>
+        </w:rPr>
+        <w:t>orderID</w:t>
+      </w:r>
+      <w:proofErr w:type="spellEnd"/>
+      <w:r>
+        <w:rPr>
+          <w:color w:val="323232" w:themeColor="background1"/>
+        </w:rPr>
+        <w:t xml:space="preserve"> we can deduce the </w:t>
+      </w:r>
+      <w:proofErr w:type="spellStart"/>
+      <w:r>
+        <w:rPr>
+          <w:color w:val="323232" w:themeColor="background1"/>
+        </w:rPr>
+        <w:t>customerID</w:t>
+      </w:r>
+      <w:proofErr w:type="spellEnd"/>
+      <w:r>
+        <w:rPr>
+          <w:color w:val="323232" w:themeColor="background1"/>
+        </w:rPr>
+        <w:t>, because a customer can have multiple orders the reverse of this statement does not hold.</w:t>
+      </w:r>
+      <w:r>
+        <w:rPr>
+          <w:color w:val="323232" w:themeColor="background1"/>
+        </w:rPr>
         <w:t xml:space="preserve"> B is our key.</w:t>
       </w:r>
     </w:p>
     <w:p>
       <w:pPr>
         <w:ind w:left="720"/>
-      </w:pPr>
-      <w:r>
+        <w:rPr>
+          <w:color w:val="323232" w:themeColor="background1"/>
+        </w:rPr>
+      </w:pPr>
+      <w:r>
+        <w:rPr>
+          <w:color w:val="323232" w:themeColor="background1"/>
+        </w:rPr>
         <w:t>Normalization: This relation is in BCNF because it is in 1NF and every determinant is a candidate key. We know it to be in 1NF because the domain of each attribute contains only atomic values and there are no multivalued attributes.</w:t>
       </w:r>
     </w:p>
-    <w:p/>
+    <w:p>
+      <w:pPr>
+        <w:rPr>
+          <w:color w:val="323232" w:themeColor="background1"/>
+        </w:rPr>
+      </w:pPr>
+    </w:p>
     <w:p>
       <w:pPr>
         <w:rPr>
           <w:b/>
+          <w:color w:val="323232" w:themeColor="background1"/>
         </w:rPr>
       </w:pPr>
       <w:r>
         <w:rPr>
           <w:b/>
+          <w:color w:val="323232" w:themeColor="background1"/>
         </w:rPr>
         <w:t>Part II – Description of Programs</w:t>
       </w:r>
@@ -6254,42 +7528,124 @@
       <w:pPr>
         <w:rPr>
           <w:b/>
+          <w:color w:val="323232" w:themeColor="background1"/>
         </w:rPr>
       </w:pPr>
       <w:r>
         <w:rPr>
           <w:b/>
+          <w:color w:val="323232" w:themeColor="background1"/>
         </w:rPr>
         <w:t>Program Flow</w:t>
       </w:r>
     </w:p>
     <w:p>
-      <w:r>
+      <w:pPr>
+        <w:rPr>
+          <w:color w:val="323232" w:themeColor="background1"/>
+        </w:rPr>
+      </w:pPr>
+      <w:r>
+        <w:rPr>
+          <w:color w:val="323232" w:themeColor="background1"/>
+        </w:rPr>
         <w:tab/>
-        <w:t xml:space="preserve">A visitor to our site (both customers and staff) starts at the “Project Page”. From there, they can either click on a link to shop unregistered, sign in or register as a customer, or sign in as a staff member. If they shop unregistered, they are redirected to a page listing all inventory but are unable to take any action. If they clicked the “Customer Page” link, they are redirected to sign in / register for shopping. If the customerID and password are valid they will continue on to the Registered Shop page where they can add items to their cart, view their cart, purchase the items in their cart, and view past orders. If the user was a staff member, they could click on the Staff Login link on the original Project Page and they would be prompted to enter their staffID and password. From the staff page, all staff would be able to view inventory, update inventory, and view / ship pending customer orders. If the staff member is a manager they will have to additional pages to look at: Sales Stats and Item Promotions. Sales stats gives the manager a look at the number of each item sold in the specified time frame. Item Promotion allows the manager to set new item prices. </w:t>
+        <w:t xml:space="preserve">A visitor to our site (both customers and staff) starts at the “Project Page”. From there, they can either click on a link to shop unregistered, sign in or register as a customer, or sign in as a staff member. If they shop unregistered, they are redirected to a page listing all inventory but are unable to take any action. If they clicked the “Customer Page” link, they are redirected to sign in / register for shopping. If the </w:t>
+      </w:r>
+      <w:proofErr w:type="spellStart"/>
+      <w:r>
+        <w:rPr>
+          <w:color w:val="323232" w:themeColor="background1"/>
+        </w:rPr>
+        <w:t>customerID</w:t>
+      </w:r>
+      <w:proofErr w:type="spellEnd"/>
+      <w:r>
+        <w:rPr>
+          <w:color w:val="323232" w:themeColor="background1"/>
+        </w:rPr>
+        <w:t xml:space="preserve"> and password are valid they will continue on to the Registered Shop page where they can add items to their cart, view their cart, purchase the items in their cart, and view past orders. If the user was a staff member, they could click on the Staff Login link on the original Project Page and they would be prompted to enter their </w:t>
+      </w:r>
+      <w:proofErr w:type="spellStart"/>
+      <w:r>
+        <w:rPr>
+          <w:color w:val="323232" w:themeColor="background1"/>
+        </w:rPr>
+        <w:t>staffID</w:t>
+      </w:r>
+      <w:proofErr w:type="spellEnd"/>
+      <w:r>
+        <w:rPr>
+          <w:color w:val="323232" w:themeColor="background1"/>
+        </w:rPr>
+        <w:t xml:space="preserve"> and password. From the staff page, all staff would be able to view inventory, update inventory, and view / ship pending customer orders. If the staff member is a manager they will have to additional pages to look at: Sales Stats and Item Promotions. Sales </w:t>
+      </w:r>
+      <w:proofErr w:type="gramStart"/>
+      <w:r>
+        <w:rPr>
+          <w:color w:val="323232" w:themeColor="background1"/>
+        </w:rPr>
+        <w:t>stats gives</w:t>
+      </w:r>
+      <w:proofErr w:type="gramEnd"/>
+      <w:r>
+        <w:rPr>
+          <w:color w:val="323232" w:themeColor="background1"/>
+        </w:rPr>
+        <w:t xml:space="preserve"> the manager a look at the number of each item sold in the specified time frame. Item Promotion allows the manager to set new item prices. </w:t>
       </w:r>
     </w:p>
     <w:p>
       <w:pPr>
         <w:rPr>
           <w:b/>
+          <w:color w:val="323232" w:themeColor="background1"/>
         </w:rPr>
       </w:pPr>
       <w:r>
         <w:rPr>
           <w:b/>
+          <w:color w:val="323232" w:themeColor="background1"/>
         </w:rPr>
         <w:t>Data Structures</w:t>
       </w:r>
     </w:p>
     <w:p>
-      <w:r>
+      <w:pPr>
+        <w:rPr>
+          <w:color w:val="323232" w:themeColor="background1"/>
+        </w:rPr>
+      </w:pPr>
+      <w:r>
+        <w:rPr>
+          <w:color w:val="323232" w:themeColor="background1"/>
+        </w:rPr>
         <w:tab/>
       </w:r>
       <w:r>
-        <w:t>We did not use any data structures in this project, only the regular php variables.</w:t>
-      </w:r>
-      <w:r>
+        <w:rPr>
+          <w:color w:val="323232" w:themeColor="background1"/>
+        </w:rPr>
+        <w:t xml:space="preserve">We did not use any data structures in this project, only the regular </w:t>
+      </w:r>
+      <w:proofErr w:type="spellStart"/>
+      <w:r>
+        <w:rPr>
+          <w:color w:val="323232" w:themeColor="background1"/>
+        </w:rPr>
+        <w:t>php</w:t>
+      </w:r>
+      <w:proofErr w:type="spellEnd"/>
+      <w:r>
+        <w:rPr>
+          <w:color w:val="323232" w:themeColor="background1"/>
+        </w:rPr>
+        <w:t xml:space="preserve"> variables.</w:t>
+      </w:r>
+      <w:r>
+        <w:rPr>
+          <w:color w:val="323232" w:themeColor="background1"/>
+        </w:rPr>
         <w:t xml:space="preserve"> </w:t>
       </w:r>
     </w:p>
@@ -6297,33 +7653,62 @@
       <w:pPr>
         <w:rPr>
           <w:b/>
+          <w:color w:val="323232" w:themeColor="background1"/>
         </w:rPr>
       </w:pPr>
       <w:r>
         <w:rPr>
           <w:b/>
+          <w:color w:val="323232" w:themeColor="background1"/>
         </w:rPr>
         <w:t>Algorithms</w:t>
       </w:r>
     </w:p>
     <w:p>
-      <w:r>
+      <w:pPr>
+        <w:rPr>
+          <w:color w:val="323232" w:themeColor="background1"/>
+        </w:rPr>
+      </w:pPr>
+      <w:r>
+        <w:rPr>
+          <w:color w:val="323232" w:themeColor="background1"/>
+        </w:rPr>
         <w:tab/>
         <w:t xml:space="preserve">The only “algorithms” we used were nested for loops to query our databases for rows of information and then iterate over those rows to get specific columns. </w:t>
       </w:r>
       <w:r>
-        <w:t xml:space="preserve"> Outside of that, there were not any algorithms used that were more complicated than simple loop cosntructs.</w:t>
+        <w:rPr>
+          <w:color w:val="323232" w:themeColor="background1"/>
+        </w:rPr>
+        <w:t xml:space="preserve"> Outside of that, there were not any algorithms used that were more complicated than simple loop </w:t>
+      </w:r>
+      <w:proofErr w:type="spellStart"/>
+      <w:r>
+        <w:rPr>
+          <w:color w:val="323232" w:themeColor="background1"/>
+        </w:rPr>
+        <w:t>cosntructs</w:t>
+      </w:r>
+      <w:proofErr w:type="spellEnd"/>
+      <w:r>
+        <w:rPr>
+          <w:color w:val="323232" w:themeColor="background1"/>
+        </w:rPr>
+        <w:t>.</w:t>
       </w:r>
     </w:p>
     <w:p>
       <w:pPr>
         <w:rPr>
           <w:b/>
+          <w:color w:val="323232" w:themeColor="background1"/>
         </w:rPr>
       </w:pPr>
       <w:r>
         <w:rPr>
           <w:b/>
+          <w:color w:val="323232" w:themeColor="background1"/>
         </w:rPr>
         <w:lastRenderedPageBreak/>
         <w:t>Part III – Program Functions</w:t>
@@ -6333,27 +7718,43 @@
       <w:pPr>
         <w:rPr>
           <w:b/>
+          <w:color w:val="323232" w:themeColor="background1"/>
         </w:rPr>
       </w:pPr>
       <w:r>
         <w:rPr>
           <w:b/>
+          <w:color w:val="323232" w:themeColor="background1"/>
         </w:rPr>
         <w:t>Sample Input / Output</w:t>
       </w:r>
     </w:p>
     <w:p>
-      <w:r>
+      <w:pPr>
+        <w:rPr>
+          <w:color w:val="323232" w:themeColor="background1"/>
+        </w:rPr>
+      </w:pPr>
+      <w:r>
+        <w:rPr>
+          <w:color w:val="323232" w:themeColor="background1"/>
+        </w:rPr>
         <w:t>Home Page that both customers and staff see once visiting the site:</w:t>
       </w:r>
     </w:p>
     <w:p>
+      <w:pPr>
+        <w:rPr>
+          <w:color w:val="323232" w:themeColor="background1"/>
+        </w:rPr>
+      </w:pPr>
       <w:r>
         <w:rPr>
           <w:noProof/>
+          <w:color w:val="323232" w:themeColor="background1"/>
         </w:rPr>
         <w:drawing>
-          <wp:inline distT="0" distB="0" distL="0" distR="0" wp14:anchorId="1771778C" wp14:editId="7703E489">
+          <wp:inline distT="0" distB="0" distL="0" distR="0" wp14:anchorId="34798903" wp14:editId="358A098A">
             <wp:extent cx="1791315" cy="1047750"/>
             <wp:effectExtent l="19050" t="19050" r="19050" b="19050"/>
             <wp:docPr id="243" name="Picture 243"/>
@@ -6395,17 +7796,39 @@
       </w:r>
     </w:p>
     <w:p>
-      <w:r>
-        <w:t>unregisteredShop.php:</w:t>
-      </w:r>
-    </w:p>
-    <w:p>
+      <w:pPr>
+        <w:rPr>
+          <w:color w:val="323232" w:themeColor="background1"/>
+        </w:rPr>
+      </w:pPr>
+      <w:proofErr w:type="spellStart"/>
+      <w:r>
+        <w:rPr>
+          <w:color w:val="323232" w:themeColor="background1"/>
+        </w:rPr>
+        <w:t>unregisteredShop.php</w:t>
+      </w:r>
+      <w:proofErr w:type="spellEnd"/>
+      <w:r>
+        <w:rPr>
+          <w:color w:val="323232" w:themeColor="background1"/>
+        </w:rPr>
+        <w:t>:</w:t>
+      </w:r>
+    </w:p>
+    <w:p>
+      <w:pPr>
+        <w:rPr>
+          <w:color w:val="323232" w:themeColor="background1"/>
+        </w:rPr>
+      </w:pPr>
       <w:r>
         <w:rPr>
           <w:noProof/>
+          <w:color w:val="323232" w:themeColor="background1"/>
         </w:rPr>
         <w:drawing>
-          <wp:inline distT="0" distB="0" distL="0" distR="0" wp14:anchorId="6B636230" wp14:editId="5EBAC68B">
+          <wp:inline distT="0" distB="0" distL="0" distR="0" wp14:anchorId="446010D2" wp14:editId="34721731">
             <wp:extent cx="2209800" cy="1066800"/>
             <wp:effectExtent l="19050" t="19050" r="19050" b="19050"/>
             <wp:docPr id="244" name="Picture 244"/>
@@ -6447,17 +7870,39 @@
       </w:r>
     </w:p>
     <w:p>
-      <w:r>
-        <w:t>customerAccess.php - Login / Register:</w:t>
-      </w:r>
-    </w:p>
-    <w:p>
+      <w:pPr>
+        <w:rPr>
+          <w:color w:val="323232" w:themeColor="background1"/>
+        </w:rPr>
+      </w:pPr>
+      <w:proofErr w:type="spellStart"/>
+      <w:r>
+        <w:rPr>
+          <w:color w:val="323232" w:themeColor="background1"/>
+        </w:rPr>
+        <w:t>customerAccess.php</w:t>
+      </w:r>
+      <w:proofErr w:type="spellEnd"/>
+      <w:r>
+        <w:rPr>
+          <w:color w:val="323232" w:themeColor="background1"/>
+        </w:rPr>
+        <w:t xml:space="preserve"> - Login / Register:</w:t>
+      </w:r>
+    </w:p>
+    <w:p>
+      <w:pPr>
+        <w:rPr>
+          <w:color w:val="323232" w:themeColor="background1"/>
+        </w:rPr>
+      </w:pPr>
       <w:r>
         <w:rPr>
           <w:noProof/>
+          <w:color w:val="323232" w:themeColor="background1"/>
         </w:rPr>
         <w:drawing>
-          <wp:inline distT="0" distB="0" distL="0" distR="0" wp14:anchorId="3E5FAD1F" wp14:editId="778143F1">
+          <wp:inline distT="0" distB="0" distL="0" distR="0" wp14:anchorId="0F66FDA6" wp14:editId="7D1D71FD">
             <wp:extent cx="2781300" cy="693591"/>
             <wp:effectExtent l="19050" t="19050" r="19050" b="11430"/>
             <wp:docPr id="245" name="Picture 245"/>
@@ -6499,17 +7944,39 @@
       </w:r>
     </w:p>
     <w:p>
-      <w:r>
-        <w:t>registeredShop.php – This page appears after a user signs in or registers. Notice the menu options at the top. Adding 7 Barbie’s to my Cart:</w:t>
-      </w:r>
-    </w:p>
-    <w:p>
+      <w:pPr>
+        <w:rPr>
+          <w:color w:val="323232" w:themeColor="background1"/>
+        </w:rPr>
+      </w:pPr>
+      <w:proofErr w:type="spellStart"/>
+      <w:r>
+        <w:rPr>
+          <w:color w:val="323232" w:themeColor="background1"/>
+        </w:rPr>
+        <w:t>registeredShop.php</w:t>
+      </w:r>
+      <w:proofErr w:type="spellEnd"/>
+      <w:r>
+        <w:rPr>
+          <w:color w:val="323232" w:themeColor="background1"/>
+        </w:rPr>
+        <w:t xml:space="preserve"> – This page appears after a user signs in or registers. Notice the menu options at the top. Adding 7 Barbie’s to my Cart:</w:t>
+      </w:r>
+    </w:p>
+    <w:p>
+      <w:pPr>
+        <w:rPr>
+          <w:color w:val="323232" w:themeColor="background1"/>
+        </w:rPr>
+      </w:pPr>
       <w:r>
         <w:rPr>
           <w:noProof/>
+          <w:color w:val="323232" w:themeColor="background1"/>
         </w:rPr>
         <w:drawing>
-          <wp:inline distT="0" distB="0" distL="0" distR="0" wp14:anchorId="351871E8" wp14:editId="05D6A6C7">
+          <wp:inline distT="0" distB="0" distL="0" distR="0" wp14:anchorId="2C94C1EE" wp14:editId="61E0A07A">
             <wp:extent cx="3933825" cy="1520154"/>
             <wp:effectExtent l="19050" t="19050" r="9525" b="23495"/>
             <wp:docPr id="247" name="Picture 247"/>
@@ -6551,18 +8018,40 @@
       </w:r>
     </w:p>
     <w:p>
-      <w:r>
-        <w:t>customerCart.php -- My Cart after adding the Barbie’s:</w:t>
-      </w:r>
-    </w:p>
-    <w:p>
+      <w:pPr>
+        <w:rPr>
+          <w:color w:val="323232" w:themeColor="background1"/>
+        </w:rPr>
+      </w:pPr>
+      <w:proofErr w:type="spellStart"/>
+      <w:r>
+        <w:rPr>
+          <w:color w:val="323232" w:themeColor="background1"/>
+        </w:rPr>
+        <w:t>customerCart.php</w:t>
+      </w:r>
+      <w:proofErr w:type="spellEnd"/>
+      <w:r>
+        <w:rPr>
+          <w:color w:val="323232" w:themeColor="background1"/>
+        </w:rPr>
+        <w:t xml:space="preserve"> -- My Cart after adding the Barbie’s:</w:t>
+      </w:r>
+    </w:p>
+    <w:p>
+      <w:pPr>
+        <w:rPr>
+          <w:color w:val="323232" w:themeColor="background1"/>
+        </w:rPr>
+      </w:pPr>
       <w:r>
         <w:rPr>
           <w:noProof/>
+          <w:color w:val="323232" w:themeColor="background1"/>
         </w:rPr>
         <w:lastRenderedPageBreak/>
         <w:drawing>
-          <wp:inline distT="0" distB="0" distL="0" distR="0" wp14:anchorId="16C8DD70" wp14:editId="32E3CD8E">
+          <wp:inline distT="0" distB="0" distL="0" distR="0" wp14:anchorId="785277C9" wp14:editId="0ECA4180">
             <wp:extent cx="2541109" cy="1162050"/>
             <wp:effectExtent l="19050" t="19050" r="12065" b="19050"/>
             <wp:docPr id="248" name="Picture 248"/>
@@ -6604,17 +8093,53 @@
       </w:r>
     </w:p>
     <w:p>
-      <w:r>
-        <w:t>customerOrders.php -- Viewing Orders After Barbie Purchase (Order 29):</w:t>
-      </w:r>
-    </w:p>
-    <w:p>
+      <w:pPr>
+        <w:rPr>
+          <w:color w:val="323232" w:themeColor="background1"/>
+        </w:rPr>
+      </w:pPr>
+      <w:proofErr w:type="spellStart"/>
+      <w:r>
+        <w:rPr>
+          <w:color w:val="323232" w:themeColor="background1"/>
+        </w:rPr>
+        <w:t>customerOrders.php</w:t>
+      </w:r>
+      <w:proofErr w:type="spellEnd"/>
+      <w:r>
+        <w:rPr>
+          <w:color w:val="323232" w:themeColor="background1"/>
+        </w:rPr>
+        <w:t xml:space="preserve"> -- Viewing Orders </w:t>
+      </w:r>
+      <w:proofErr w:type="gramStart"/>
+      <w:r>
+        <w:rPr>
+          <w:color w:val="323232" w:themeColor="background1"/>
+        </w:rPr>
+        <w:t>After</w:t>
+      </w:r>
+      <w:proofErr w:type="gramEnd"/>
+      <w:r>
+        <w:rPr>
+          <w:color w:val="323232" w:themeColor="background1"/>
+        </w:rPr>
+        <w:t xml:space="preserve"> Barbie Purchase (Order 29):</w:t>
+      </w:r>
+    </w:p>
+    <w:p>
+      <w:pPr>
+        <w:rPr>
+          <w:color w:val="323232" w:themeColor="background1"/>
+        </w:rPr>
+      </w:pPr>
       <w:r>
         <w:rPr>
           <w:noProof/>
+          <w:color w:val="323232" w:themeColor="background1"/>
         </w:rPr>
         <w:drawing>
-          <wp:inline distT="0" distB="0" distL="0" distR="0" wp14:anchorId="68519F71" wp14:editId="1E5EB09B">
+          <wp:inline distT="0" distB="0" distL="0" distR="0" wp14:anchorId="26FCE280" wp14:editId="4E89FD53">
             <wp:extent cx="2200516" cy="3305175"/>
             <wp:effectExtent l="19050" t="19050" r="28575" b="9525"/>
             <wp:docPr id="249" name="Picture 249"/>
@@ -6656,17 +8181,39 @@
       </w:r>
     </w:p>
     <w:p>
-      <w:r>
-        <w:t>viewInventory.php – Manager viewing the inventory:</w:t>
-      </w:r>
-    </w:p>
-    <w:p>
+      <w:pPr>
+        <w:rPr>
+          <w:color w:val="323232" w:themeColor="background1"/>
+        </w:rPr>
+      </w:pPr>
+      <w:proofErr w:type="spellStart"/>
+      <w:r>
+        <w:rPr>
+          <w:color w:val="323232" w:themeColor="background1"/>
+        </w:rPr>
+        <w:t>viewInventory.php</w:t>
+      </w:r>
+      <w:proofErr w:type="spellEnd"/>
+      <w:r>
+        <w:rPr>
+          <w:color w:val="323232" w:themeColor="background1"/>
+        </w:rPr>
+        <w:t xml:space="preserve"> – Manager viewing the inventory:</w:t>
+      </w:r>
+    </w:p>
+    <w:p>
+      <w:pPr>
+        <w:rPr>
+          <w:color w:val="323232" w:themeColor="background1"/>
+        </w:rPr>
+      </w:pPr>
       <w:r>
         <w:rPr>
           <w:noProof/>
+          <w:color w:val="323232" w:themeColor="background1"/>
         </w:rPr>
         <w:drawing>
-          <wp:inline distT="0" distB="0" distL="0" distR="0" wp14:anchorId="31A9FC22" wp14:editId="613A6550">
+          <wp:inline distT="0" distB="0" distL="0" distR="0" wp14:anchorId="3D429EC5" wp14:editId="3FD1BEBD">
             <wp:extent cx="3781425" cy="1226135"/>
             <wp:effectExtent l="19050" t="19050" r="9525" b="12700"/>
             <wp:docPr id="5" name="Picture 5"/>
@@ -6708,18 +8255,54 @@
       </w:r>
     </w:p>
     <w:p>
-      <w:r>
-        <w:t>updateInventory.php -- Manager about to update Inventory (Before and After):</w:t>
-      </w:r>
-    </w:p>
-    <w:p>
+      <w:pPr>
+        <w:rPr>
+          <w:color w:val="323232" w:themeColor="background1"/>
+        </w:rPr>
+      </w:pPr>
+      <w:proofErr w:type="spellStart"/>
+      <w:r>
+        <w:rPr>
+          <w:color w:val="323232" w:themeColor="background1"/>
+        </w:rPr>
+        <w:t>updateInventory.php</w:t>
+      </w:r>
+      <w:proofErr w:type="spellEnd"/>
+      <w:r>
+        <w:rPr>
+          <w:color w:val="323232" w:themeColor="background1"/>
+        </w:rPr>
+        <w:t xml:space="preserve"> -- Manager about to update Inventory (Before and </w:t>
+      </w:r>
+      <w:proofErr w:type="gramStart"/>
+      <w:r>
+        <w:rPr>
+          <w:color w:val="323232" w:themeColor="background1"/>
+        </w:rPr>
+        <w:t>After</w:t>
+      </w:r>
+      <w:proofErr w:type="gramEnd"/>
+      <w:r>
+        <w:rPr>
+          <w:color w:val="323232" w:themeColor="background1"/>
+        </w:rPr>
+        <w:t>):</w:t>
+      </w:r>
+    </w:p>
+    <w:p>
+      <w:pPr>
+        <w:rPr>
+          <w:color w:val="323232" w:themeColor="background1"/>
+        </w:rPr>
+      </w:pPr>
       <w:r>
         <w:rPr>
           <w:noProof/>
+          <w:color w:val="323232" w:themeColor="background1"/>
         </w:rPr>
         <w:lastRenderedPageBreak/>
         <w:drawing>
-          <wp:inline distT="0" distB="0" distL="0" distR="0" wp14:anchorId="184D9A69" wp14:editId="74297AA5">
+          <wp:inline distT="0" distB="0" distL="0" distR="0" wp14:anchorId="68AAD39C" wp14:editId="7C8501BA">
             <wp:extent cx="3790950" cy="1338173"/>
             <wp:effectExtent l="19050" t="19050" r="19050" b="14605"/>
             <wp:docPr id="250" name="Picture 250"/>
@@ -6761,12 +8344,18 @@
       </w:r>
     </w:p>
     <w:p>
+      <w:pPr>
+        <w:rPr>
+          <w:color w:val="323232" w:themeColor="background1"/>
+        </w:rPr>
+      </w:pPr>
       <w:r>
         <w:rPr>
           <w:noProof/>
+          <w:color w:val="323232" w:themeColor="background1"/>
         </w:rPr>
         <w:drawing>
-          <wp:inline distT="0" distB="0" distL="0" distR="0" wp14:anchorId="7652F73C" wp14:editId="67E3BD31">
+          <wp:inline distT="0" distB="0" distL="0" distR="0" wp14:anchorId="221BB25A" wp14:editId="1B95E051">
             <wp:extent cx="3870662" cy="1352550"/>
             <wp:effectExtent l="19050" t="19050" r="15875" b="19050"/>
             <wp:docPr id="251" name="Picture 251"/>
@@ -6808,17 +8397,39 @@
       </w:r>
     </w:p>
     <w:p>
-      <w:r>
-        <w:t>viewAndShipOrders.php -- Staff Viewing / Shipping Order 27 (all Items not in stock so we see the output of missing components:</w:t>
-      </w:r>
-    </w:p>
-    <w:p>
+      <w:pPr>
+        <w:rPr>
+          <w:color w:val="323232" w:themeColor="background1"/>
+        </w:rPr>
+      </w:pPr>
+      <w:proofErr w:type="spellStart"/>
+      <w:r>
+        <w:rPr>
+          <w:color w:val="323232" w:themeColor="background1"/>
+        </w:rPr>
+        <w:t>viewAndShipOrders.php</w:t>
+      </w:r>
+      <w:proofErr w:type="spellEnd"/>
+      <w:r>
+        <w:rPr>
+          <w:color w:val="323232" w:themeColor="background1"/>
+        </w:rPr>
+        <w:t xml:space="preserve"> -- Staff Viewing / Shipping Order 27 (all Items not in stock so we see the output of missing components:</w:t>
+      </w:r>
+    </w:p>
+    <w:p>
+      <w:pPr>
+        <w:rPr>
+          <w:color w:val="323232" w:themeColor="background1"/>
+        </w:rPr>
+      </w:pPr>
       <w:r>
         <w:rPr>
           <w:noProof/>
+          <w:color w:val="323232" w:themeColor="background1"/>
         </w:rPr>
         <w:drawing>
-          <wp:inline distT="0" distB="0" distL="0" distR="0" wp14:anchorId="26DDFF82" wp14:editId="2D9FD7A0">
+          <wp:inline distT="0" distB="0" distL="0" distR="0" wp14:anchorId="743AA334" wp14:editId="08940AB7">
             <wp:extent cx="2619375" cy="1567099"/>
             <wp:effectExtent l="19050" t="19050" r="9525" b="14605"/>
             <wp:docPr id="6" name="Picture 6"/>
@@ -6860,12 +8471,18 @@
       </w:r>
     </w:p>
     <w:p>
+      <w:pPr>
+        <w:rPr>
+          <w:color w:val="323232" w:themeColor="background1"/>
+        </w:rPr>
+      </w:pPr>
       <w:r>
         <w:rPr>
           <w:noProof/>
+          <w:color w:val="323232" w:themeColor="background1"/>
         </w:rPr>
         <w:drawing>
-          <wp:inline distT="0" distB="0" distL="0" distR="0" wp14:anchorId="681FCDD8" wp14:editId="2728C491">
+          <wp:inline distT="0" distB="0" distL="0" distR="0" wp14:anchorId="5450E12B" wp14:editId="3DDB0C22">
             <wp:extent cx="2609850" cy="2174875"/>
             <wp:effectExtent l="19050" t="19050" r="19050" b="15875"/>
             <wp:docPr id="256" name="Picture 256"/>
@@ -6907,18 +8524,40 @@
       </w:r>
     </w:p>
     <w:p>
-      <w:r>
-        <w:t>salesStatistics.php -- Manager looking at Sales Stats from past week:</w:t>
-      </w:r>
-    </w:p>
-    <w:p>
+      <w:pPr>
+        <w:rPr>
+          <w:color w:val="323232" w:themeColor="background1"/>
+        </w:rPr>
+      </w:pPr>
+      <w:proofErr w:type="spellStart"/>
+      <w:r>
+        <w:rPr>
+          <w:color w:val="323232" w:themeColor="background1"/>
+        </w:rPr>
+        <w:t>salesStatistics.php</w:t>
+      </w:r>
+      <w:proofErr w:type="spellEnd"/>
+      <w:r>
+        <w:rPr>
+          <w:color w:val="323232" w:themeColor="background1"/>
+        </w:rPr>
+        <w:t xml:space="preserve"> -- Manager looking at Sales Stats from past week:</w:t>
+      </w:r>
+    </w:p>
+    <w:p>
+      <w:pPr>
+        <w:rPr>
+          <w:color w:val="323232" w:themeColor="background1"/>
+        </w:rPr>
+      </w:pPr>
       <w:r>
         <w:rPr>
           <w:noProof/>
+          <w:color w:val="323232" w:themeColor="background1"/>
         </w:rPr>
         <w:lastRenderedPageBreak/>
         <w:drawing>
-          <wp:inline distT="0" distB="0" distL="0" distR="0" wp14:anchorId="6209B422" wp14:editId="295064CE">
+          <wp:inline distT="0" distB="0" distL="0" distR="0" wp14:anchorId="0D2040AA" wp14:editId="295D8357">
             <wp:extent cx="3544349" cy="1362075"/>
             <wp:effectExtent l="19050" t="19050" r="18415" b="9525"/>
             <wp:docPr id="252" name="Picture 252"/>
@@ -6960,17 +8599,47 @@
       </w:r>
     </w:p>
     <w:p>
-      <w:r>
-        <w:t>itemPromotion.php  -- Manager setting New Price for Monopoly:</w:t>
-      </w:r>
-    </w:p>
-    <w:p>
+      <w:pPr>
+        <w:rPr>
+          <w:color w:val="323232" w:themeColor="background1"/>
+        </w:rPr>
+      </w:pPr>
+      <w:proofErr w:type="spellStart"/>
+      <w:proofErr w:type="gramStart"/>
+      <w:r>
+        <w:rPr>
+          <w:color w:val="323232" w:themeColor="background1"/>
+        </w:rPr>
+        <w:t>itemPromotion.php</w:t>
+      </w:r>
+      <w:proofErr w:type="spellEnd"/>
+      <w:r>
+        <w:rPr>
+          <w:color w:val="323232" w:themeColor="background1"/>
+        </w:rPr>
+        <w:t xml:space="preserve">  --</w:t>
+      </w:r>
+      <w:proofErr w:type="gramEnd"/>
+      <w:r>
+        <w:rPr>
+          <w:color w:val="323232" w:themeColor="background1"/>
+        </w:rPr>
+        <w:t xml:space="preserve"> Manager setting New Price for Monopoly:</w:t>
+      </w:r>
+    </w:p>
+    <w:p>
+      <w:pPr>
+        <w:rPr>
+          <w:color w:val="323232" w:themeColor="background1"/>
+        </w:rPr>
+      </w:pPr>
       <w:r>
         <w:rPr>
           <w:noProof/>
+          <w:color w:val="323232" w:themeColor="background1"/>
         </w:rPr>
         <w:drawing>
-          <wp:inline distT="0" distB="0" distL="0" distR="0" wp14:anchorId="0C37EE42" wp14:editId="58BC0F06">
+          <wp:inline distT="0" distB="0" distL="0" distR="0" wp14:anchorId="2DB13EF4" wp14:editId="03C8E0AC">
             <wp:extent cx="3280615" cy="1190625"/>
             <wp:effectExtent l="19050" t="19050" r="15240" b="9525"/>
             <wp:docPr id="253" name="Picture 253"/>
@@ -7012,12 +8681,18 @@
       </w:r>
     </w:p>
     <w:p>
+      <w:pPr>
+        <w:rPr>
+          <w:color w:val="323232" w:themeColor="background1"/>
+        </w:rPr>
+      </w:pPr>
       <w:r>
         <w:rPr>
           <w:noProof/>
+          <w:color w:val="323232" w:themeColor="background1"/>
         </w:rPr>
         <w:drawing>
-          <wp:inline distT="0" distB="0" distL="0" distR="0" wp14:anchorId="41994A19" wp14:editId="30BC70A8">
+          <wp:inline distT="0" distB="0" distL="0" distR="0" wp14:anchorId="2674EB38" wp14:editId="6E709D41">
             <wp:extent cx="3299460" cy="1113568"/>
             <wp:effectExtent l="19050" t="19050" r="15240" b="10795"/>
             <wp:docPr id="254" name="Picture 254"/>
@@ -7059,103 +8734,203 @@
       </w:r>
     </w:p>
     <w:p>
-      <w:r>
+      <w:pPr>
+        <w:rPr>
+          <w:color w:val="323232" w:themeColor="background1"/>
+        </w:rPr>
+      </w:pPr>
+      <w:r>
+        <w:rPr>
+          <w:color w:val="323232" w:themeColor="background1"/>
+        </w:rPr>
         <w:t xml:space="preserve">Part IV – Testing </w:t>
       </w:r>
     </w:p>
     <w:p>
-      <w:r>
+      <w:pPr>
+        <w:rPr>
+          <w:color w:val="323232" w:themeColor="background1"/>
+        </w:rPr>
+      </w:pPr>
+      <w:r>
+        <w:rPr>
+          <w:color w:val="323232" w:themeColor="background1"/>
+        </w:rPr>
         <w:t xml:space="preserve">We manually tested each of our pages with input that was expected to work and input that would cause an error. Because of the way we implemented our PHP and HTML, entering input of the wrong type (i.e. entering a string where a number is required) would not be allowed. The button to “Submit” or “Update” would not execute until the correct type was entered for all input boxes. </w:t>
       </w:r>
     </w:p>
     <w:p>
       <w:pPr>
         <w:rPr>
-          <w:color w:val="000000"/>
-        </w:rPr>
-      </w:pPr>
-      <w:r>
-        <w:t xml:space="preserve">All of our error handling is done within the PHP / HTML code. For example, in viewAndShipOrders.php entering an orderID that has either already shipped or does not exist brings up a message that tells </w:t>
-      </w:r>
-      <w:r>
-        <w:t>the user “</w:t>
-      </w:r>
-      <w:r>
-        <w:rPr>
-          <w:color w:val="000000"/>
-        </w:rPr>
-        <w:t>That is not an existing order number or that order has already shipped!”</w:t>
-      </w:r>
-    </w:p>
-    <w:p>
-      <w:r>
-        <w:rPr>
-          <w:color w:val="000000"/>
+          <w:color w:val="323232" w:themeColor="background1"/>
+        </w:rPr>
+      </w:pPr>
+      <w:r>
+        <w:rPr>
+          <w:color w:val="323232" w:themeColor="background1"/>
+        </w:rPr>
+        <w:t xml:space="preserve">All of our error handling is done within the PHP / HTML code. For example, in </w:t>
+      </w:r>
+      <w:proofErr w:type="spellStart"/>
+      <w:r>
+        <w:rPr>
+          <w:color w:val="323232" w:themeColor="background1"/>
+        </w:rPr>
+        <w:t>viewAndShipOrders.php</w:t>
+      </w:r>
+      <w:proofErr w:type="spellEnd"/>
+      <w:r>
+        <w:rPr>
+          <w:color w:val="323232" w:themeColor="background1"/>
+        </w:rPr>
+        <w:t xml:space="preserve"> entering an </w:t>
+      </w:r>
+      <w:proofErr w:type="spellStart"/>
+      <w:r>
+        <w:rPr>
+          <w:color w:val="323232" w:themeColor="background1"/>
+        </w:rPr>
+        <w:t>orderID</w:t>
+      </w:r>
+      <w:proofErr w:type="spellEnd"/>
+      <w:r>
+        <w:rPr>
+          <w:color w:val="323232" w:themeColor="background1"/>
+        </w:rPr>
+        <w:t xml:space="preserve"> that has either already shipped or does not exist brings up a message that tells the user “That is not an existing order number or that order has already shipped!”</w:t>
+      </w:r>
+    </w:p>
+    <w:p>
+      <w:pPr>
+        <w:rPr>
+          <w:color w:val="323232" w:themeColor="background1"/>
+        </w:rPr>
+      </w:pPr>
+      <w:r>
+        <w:rPr>
+          <w:color w:val="323232" w:themeColor="background1"/>
         </w:rPr>
         <w:t>Most of</w:t>
       </w:r>
       <w:r>
         <w:rPr>
-          <w:color w:val="000000"/>
+          <w:color w:val="323232" w:themeColor="background1"/>
         </w:rPr>
         <w:t xml:space="preserve"> our testing was unit testing, checking to make sure each page worked properly as we created it. Our functions are largely split off into different pages and so testing each function individually was easy. </w:t>
       </w:r>
       <w:r>
         <w:rPr>
-          <w:color w:val="000000"/>
+          <w:color w:val="323232" w:themeColor="background1"/>
         </w:rPr>
         <w:t>At varying intervals throughout the project cycle we would go through a regression test on each function to ensure that new implementation of functions did not break previously working code.</w:t>
       </w:r>
     </w:p>
-    <w:p/>
+    <w:p>
+      <w:pPr>
+        <w:rPr>
+          <w:color w:val="323232" w:themeColor="background1"/>
+        </w:rPr>
+      </w:pPr>
+    </w:p>
     <w:p>
       <w:pPr>
         <w:rPr>
           <w:b/>
+          <w:color w:val="323232" w:themeColor="background1"/>
         </w:rPr>
       </w:pPr>
       <w:r>
         <w:rPr>
           <w:b/>
+          <w:color w:val="323232" w:themeColor="background1"/>
         </w:rPr>
         <w:t>Project Experience</w:t>
       </w:r>
     </w:p>
     <w:p>
-      <w:r>
-        <w:t xml:space="preserve">Robert Burrus </w:t>
+      <w:pPr>
+        <w:rPr>
+          <w:color w:val="323232" w:themeColor="background1"/>
+        </w:rPr>
+      </w:pPr>
+      <w:r>
+        <w:rPr>
+          <w:color w:val="323232" w:themeColor="background1"/>
+        </w:rPr>
+        <w:t xml:space="preserve">Robert </w:t>
+      </w:r>
+      <w:proofErr w:type="spellStart"/>
+      <w:r>
+        <w:rPr>
+          <w:color w:val="323232" w:themeColor="background1"/>
+        </w:rPr>
+        <w:t>Burrus</w:t>
+      </w:r>
+      <w:proofErr w:type="spellEnd"/>
+      <w:r>
+        <w:rPr>
+          <w:color w:val="323232" w:themeColor="background1"/>
+        </w:rPr>
+        <w:t xml:space="preserve"> </w:t>
       </w:r>
     </w:p>
     <w:p>
       <w:pPr>
         <w:ind w:firstLine="720"/>
-      </w:pPr>
-      <w:r>
+        <w:rPr>
+          <w:color w:val="323232" w:themeColor="background1"/>
+        </w:rPr>
+      </w:pPr>
+      <w:r>
+        <w:rPr>
+          <w:color w:val="323232" w:themeColor="background1"/>
+        </w:rPr>
         <w:t xml:space="preserve">Overall my project experience was good. I had never dealt with PHP or server-side databases. I gained a good understanding of how to implement a simple front-end application using a back-end </w:t>
       </w:r>
       <w:r>
+        <w:rPr>
+          <w:color w:val="323232" w:themeColor="background1"/>
+        </w:rPr>
         <w:lastRenderedPageBreak/>
         <w:t xml:space="preserve">database. PHP was easy to work with, as was writing scripts in MySQL. Good assignment to help tie down the concepts learned in class.  </w:t>
       </w:r>
     </w:p>
     <w:p>
-      <w:r>
+      <w:pPr>
+        <w:rPr>
+          <w:color w:val="323232" w:themeColor="background1"/>
+        </w:rPr>
+      </w:pPr>
+      <w:r>
+        <w:rPr>
+          <w:color w:val="323232" w:themeColor="background1"/>
+        </w:rPr>
         <w:t>Alex Henry</w:t>
       </w:r>
     </w:p>
     <w:p>
       <w:pPr>
         <w:ind w:firstLine="720"/>
-      </w:pPr>
-      <w:r>
+        <w:rPr>
+          <w:color w:val="323232" w:themeColor="background1"/>
+        </w:rPr>
+      </w:pPr>
+      <w:r>
+        <w:rPr>
+          <w:color w:val="323232" w:themeColor="background1"/>
+        </w:rPr>
         <w:t xml:space="preserve">As a whole, the project experience was rewarding and beneficial to my ability to work with databases. I can say with certainty that I have a more thorough and comprehensive understanding of database systems and what it takes to interact with them in a web environment. Prior to this project I had only </w:t>
       </w:r>
       <w:r>
+        <w:rPr>
+          <w:color w:val="323232" w:themeColor="background1"/>
+        </w:rPr>
         <w:t xml:space="preserve">used </w:t>
       </w:r>
-      <w:bookmarkStart w:id="0" w:name="_GoBack"/>
-      <w:bookmarkEnd w:id="0"/>
-      <w:r>
+      <w:r>
+        <w:rPr>
+          <w:color w:val="323232" w:themeColor="background1"/>
+        </w:rPr>
         <w:t>basic HTML &amp; CSS, so the opportunity to improve my skills in the desirable field of web programming was an added bonus. I was happy to complete the project and very pleased with the results that Robert and I were able to achieve.</w:t>
       </w:r>
     </w:p>
@@ -7669,7 +9444,7 @@
         <a:sysClr val="windowText" lastClr="C0C0C0"/>
       </a:dk1>
       <a:lt1>
-        <a:sysClr val="window" lastClr="1F1F1F"/>
+        <a:sysClr val="window" lastClr="323232"/>
       </a:lt1>
       <a:dk2>
         <a:srgbClr val="44546A"/>
@@ -7916,7 +9691,7 @@
   <a:extraClrSchemeLst/>
   <a:extLst>
     <a:ext uri="{05A4C25C-085E-4340-85A3-A5531E510DB2}">
-      <thm15:themeFamily xmlns:thm15="http://schemas.microsoft.com/office/thememl/2012/main" xmlns="" name="Office Theme" id="{62F939B6-93AF-4DB8-9C6B-D6C7DFDC589F}" vid="{4A3C46E8-61CC-4603-A589-7422A47A8E4A}"/>
+      <thm15:themeFamily xmlns="" xmlns:thm15="http://schemas.microsoft.com/office/thememl/2012/main" name="Office Theme" id="{62F939B6-93AF-4DB8-9C6B-D6C7DFDC589F}" vid="{4A3C46E8-61CC-4603-A589-7422A47A8E4A}"/>
     </a:ext>
   </a:extLst>
 </a:theme>

</xml_diff>